<commit_message>
Update CMake projects to require 3.20 or later
</commit_message>
<xml_diff>
--- a/Samples/Tools/CMakeExample/Readme.docx
+++ b/Samples/Tools/CMakeExample/Readme.docx
@@ -247,7 +247,19 @@
         <w:t>Using Visual Studio 2019</w:t>
       </w:r>
       <w:r>
-        <w:t xml:space="preserve"> or 2022</w:t>
+        <w:t xml:space="preserve"> </w:t>
+      </w:r>
+      <w:r>
+        <w:t xml:space="preserve">(16.11) </w:t>
+      </w:r>
+      <w:r>
+        <w:t xml:space="preserve">or </w:t>
+      </w:r>
+      <w:r>
+        <w:t xml:space="preserve">Visual Studio </w:t>
+      </w:r>
+      <w:r>
+        <w:t>2022</w:t>
       </w:r>
       <w:r>
         <w:t xml:space="preserve"> </w:t>
@@ -533,58 +545,6 @@
     </w:p>
     <w:p/>
     <w:p>
-      <w:pPr>
-        <w:rPr>
-          <w:i/>
-        </w:rPr>
-      </w:pPr>
-      <w:r>
-        <w:rPr>
-          <w:i/>
-        </w:rPr>
-        <w:t xml:space="preserve">This sample makes use of </w:t>
-      </w:r>
-      <w:proofErr w:type="spellStart"/>
-      <w:r>
-        <w:rPr>
-          <w:rFonts w:ascii="Consolas" w:hAnsi="Consolas" w:cs="Consolas"/>
-          <w:i/>
-          <w:color w:val="000000"/>
-          <w:sz w:val="19"/>
-          <w:szCs w:val="19"/>
-        </w:rPr>
-        <w:t>target_link_directories</w:t>
-      </w:r>
-      <w:proofErr w:type="spellEnd"/>
-      <w:r>
-        <w:rPr>
-          <w:i/>
-        </w:rPr>
-        <w:t xml:space="preserve"> so it requires </w:t>
-      </w:r>
-      <w:proofErr w:type="spellStart"/>
-      <w:r>
-        <w:rPr>
-          <w:i/>
-        </w:rPr>
-        <w:t>CMake</w:t>
-      </w:r>
-      <w:proofErr w:type="spellEnd"/>
-      <w:r>
-        <w:rPr>
-          <w:i/>
-        </w:rPr>
-        <w:t xml:space="preserve"> 3.13 or later.</w:t>
-      </w:r>
-    </w:p>
-    <w:p>
-      <w:pPr>
-        <w:rPr>
-          <w:i/>
-        </w:rPr>
-      </w:pPr>
-    </w:p>
-    <w:p>
       <w:r>
         <w:t xml:space="preserve">The default setup includes the </w:t>
       </w:r>
@@ -750,221 +710,7 @@
         <w:t>Developer Command Prompt</w:t>
       </w:r>
       <w:r>
-        <w:t>:</w:t>
-      </w:r>
-    </w:p>
-    <w:p>
-      <w:pPr>
-        <w:rPr>
-          <w:sz w:val="18"/>
-          <w:szCs w:val="20"/>
-        </w:rPr>
-      </w:pPr>
-    </w:p>
-    <w:p>
-      <w:pPr>
-        <w:rPr>
-          <w:rFonts w:ascii="Consolas" w:hAnsi="Consolas"/>
-          <w:sz w:val="18"/>
-          <w:szCs w:val="18"/>
-        </w:rPr>
-      </w:pPr>
-      <w:r>
-        <w:rPr>
-          <w:rFonts w:ascii="Consolas" w:hAnsi="Consolas"/>
-          <w:sz w:val="18"/>
-          <w:szCs w:val="18"/>
-        </w:rPr>
-        <w:t xml:space="preserve">cd </w:t>
-      </w:r>
-      <w:proofErr w:type="spellStart"/>
-      <w:r>
-        <w:rPr>
-          <w:rFonts w:ascii="Consolas" w:hAnsi="Consolas"/>
-          <w:sz w:val="18"/>
-          <w:szCs w:val="18"/>
-        </w:rPr>
-        <w:t>CMakeExample</w:t>
-      </w:r>
-      <w:proofErr w:type="spellEnd"/>
-      <w:r>
-        <w:rPr>
-          <w:rFonts w:ascii="Consolas" w:hAnsi="Consolas"/>
-          <w:sz w:val="18"/>
-          <w:szCs w:val="18"/>
-        </w:rPr>
-        <w:t>\</w:t>
-      </w:r>
-      <w:proofErr w:type="spellStart"/>
-      <w:r>
-        <w:rPr>
-          <w:rFonts w:ascii="Consolas" w:hAnsi="Consolas"/>
-          <w:sz w:val="18"/>
-          <w:szCs w:val="18"/>
-        </w:rPr>
-        <w:t>XboxOne</w:t>
-      </w:r>
-      <w:proofErr w:type="spellEnd"/>
-      <w:r>
-        <w:rPr>
-          <w:rFonts w:ascii="Consolas" w:hAnsi="Consolas"/>
-          <w:sz w:val="18"/>
-          <w:szCs w:val="18"/>
-        </w:rPr>
-        <w:t>\</w:t>
-      </w:r>
-    </w:p>
-    <w:p>
-      <w:pPr>
-        <w:rPr>
-          <w:rFonts w:ascii="Consolas" w:hAnsi="Consolas"/>
-          <w:sz w:val="18"/>
-          <w:szCs w:val="18"/>
-        </w:rPr>
-      </w:pPr>
-    </w:p>
-    <w:p>
-      <w:pPr>
-        <w:rPr>
-          <w:rFonts w:ascii="Consolas" w:hAnsi="Consolas"/>
-          <w:sz w:val="18"/>
-          <w:szCs w:val="18"/>
-        </w:rPr>
-      </w:pPr>
-      <w:proofErr w:type="spellStart"/>
-      <w:proofErr w:type="gramStart"/>
-      <w:r>
-        <w:rPr>
-          <w:rFonts w:ascii="Consolas" w:hAnsi="Consolas"/>
-          <w:sz w:val="18"/>
-          <w:szCs w:val="18"/>
-        </w:rPr>
-        <w:t>cmake</w:t>
-      </w:r>
-      <w:proofErr w:type="spellEnd"/>
-      <w:r>
-        <w:rPr>
-          <w:rFonts w:ascii="Consolas" w:hAnsi="Consolas"/>
-          <w:sz w:val="18"/>
-          <w:szCs w:val="18"/>
-        </w:rPr>
-        <w:t xml:space="preserve"> .</w:t>
-      </w:r>
-      <w:proofErr w:type="gramEnd"/>
-      <w:r>
-        <w:rPr>
-          <w:rFonts w:ascii="Consolas" w:hAnsi="Consolas"/>
-          <w:sz w:val="18"/>
-          <w:szCs w:val="18"/>
-        </w:rPr>
-        <w:t xml:space="preserve"> -B out -</w:t>
-      </w:r>
-      <w:proofErr w:type="spellStart"/>
-      <w:r>
-        <w:rPr>
-          <w:rFonts w:ascii="Consolas" w:hAnsi="Consolas"/>
-          <w:sz w:val="18"/>
-          <w:szCs w:val="18"/>
-        </w:rPr>
-        <w:t>DXdkEditionTarget</w:t>
-      </w:r>
-      <w:proofErr w:type="spellEnd"/>
-      <w:r>
-        <w:rPr>
-          <w:rFonts w:ascii="Consolas" w:hAnsi="Consolas"/>
-          <w:sz w:val="18"/>
-          <w:szCs w:val="18"/>
-        </w:rPr>
-        <w:t>=2</w:t>
-      </w:r>
-      <w:r>
-        <w:rPr>
-          <w:rFonts w:ascii="Consolas" w:hAnsi="Consolas"/>
-          <w:sz w:val="18"/>
-          <w:szCs w:val="18"/>
-        </w:rPr>
-        <w:t>2</w:t>
-      </w:r>
-      <w:r>
-        <w:rPr>
-          <w:rFonts w:ascii="Consolas" w:hAnsi="Consolas"/>
-          <w:sz w:val="18"/>
-          <w:szCs w:val="18"/>
-        </w:rPr>
-        <w:t>10</w:t>
-      </w:r>
-      <w:r>
-        <w:rPr>
-          <w:rFonts w:ascii="Consolas" w:hAnsi="Consolas"/>
-          <w:sz w:val="18"/>
-          <w:szCs w:val="18"/>
-        </w:rPr>
-        <w:t>0</w:t>
-      </w:r>
-      <w:r>
-        <w:rPr>
-          <w:rFonts w:ascii="Consolas" w:hAnsi="Consolas"/>
-          <w:sz w:val="18"/>
-          <w:szCs w:val="18"/>
-        </w:rPr>
-        <w:t>0</w:t>
-      </w:r>
-    </w:p>
-    <w:p>
-      <w:pPr>
-        <w:rPr>
-          <w:rFonts w:ascii="Consolas" w:hAnsi="Consolas"/>
-          <w:sz w:val="18"/>
-          <w:szCs w:val="18"/>
-        </w:rPr>
-      </w:pPr>
-      <w:proofErr w:type="spellStart"/>
-      <w:r>
-        <w:rPr>
-          <w:rFonts w:ascii="Consolas" w:hAnsi="Consolas"/>
-          <w:sz w:val="18"/>
-          <w:szCs w:val="18"/>
-        </w:rPr>
-        <w:t>cmake</w:t>
-      </w:r>
-      <w:proofErr w:type="spellEnd"/>
-      <w:r>
-        <w:rPr>
-          <w:rFonts w:ascii="Consolas" w:hAnsi="Consolas"/>
-          <w:sz w:val="18"/>
-          <w:szCs w:val="18"/>
-        </w:rPr>
-        <w:t xml:space="preserve"> --build out</w:t>
-      </w:r>
-    </w:p>
-    <w:p>
-      <w:pPr>
-        <w:rPr>
-          <w:rFonts w:ascii="Consolas" w:hAnsi="Consolas"/>
-          <w:sz w:val="18"/>
-          <w:szCs w:val="18"/>
-        </w:rPr>
-      </w:pPr>
-    </w:p>
-    <w:p>
-      <w:r>
-        <w:t xml:space="preserve">There are </w:t>
-      </w:r>
-      <w:proofErr w:type="spellStart"/>
-      <w:r>
-        <w:t>CMake</w:t>
-      </w:r>
-      <w:proofErr w:type="spellEnd"/>
-      <w:r>
-        <w:t xml:space="preserve"> Presets as well (introduced in </w:t>
-      </w:r>
-      <w:proofErr w:type="spellStart"/>
-      <w:r>
-        <w:t>CMake</w:t>
-      </w:r>
-      <w:proofErr w:type="spellEnd"/>
-      <w:r>
-        <w:t xml:space="preserve"> 3.19):</w:t>
+        <w:t>. For a complete list of available presets, use:</w:t>
       </w:r>
     </w:p>
     <w:p/>
@@ -972,12 +718,45 @@
       <w:pPr>
         <w:rPr>
           <w:rFonts w:ascii="Consolas" w:hAnsi="Consolas"/>
-        </w:rPr>
-      </w:pPr>
+          <w:szCs w:val="20"/>
+        </w:rPr>
+      </w:pPr>
+      <w:r>
+        <w:rPr>
+          <w:rFonts w:ascii="Consolas" w:hAnsi="Consolas"/>
+          <w:szCs w:val="20"/>
+        </w:rPr>
+        <w:t xml:space="preserve">cd </w:t>
+      </w:r>
       <w:proofErr w:type="spellStart"/>
       <w:r>
         <w:rPr>
           <w:rFonts w:ascii="Consolas" w:hAnsi="Consolas"/>
+          <w:szCs w:val="20"/>
+        </w:rPr>
+        <w:t>CMakeExample</w:t>
+      </w:r>
+      <w:proofErr w:type="spellEnd"/>
+      <w:r>
+        <w:rPr>
+          <w:rFonts w:ascii="Consolas" w:hAnsi="Consolas"/>
+          <w:szCs w:val="20"/>
+        </w:rPr>
+        <w:t>\Desktop</w:t>
+      </w:r>
+    </w:p>
+    <w:p>
+      <w:pPr>
+        <w:rPr>
+          <w:rFonts w:ascii="Consolas" w:hAnsi="Consolas"/>
+          <w:szCs w:val="20"/>
+        </w:rPr>
+      </w:pPr>
+      <w:proofErr w:type="spellStart"/>
+      <w:r>
+        <w:rPr>
+          <w:rFonts w:ascii="Consolas" w:hAnsi="Consolas"/>
+          <w:szCs w:val="20"/>
         </w:rPr>
         <w:t>cmake</w:t>
       </w:r>
@@ -985,15 +764,176 @@
       <w:r>
         <w:rPr>
           <w:rFonts w:ascii="Consolas" w:hAnsi="Consolas"/>
-        </w:rPr>
-        <w:t xml:space="preserve"> </w:t>
-      </w:r>
-      <w:r>
-        <w:rPr>
-          <w:rFonts w:ascii="Consolas" w:hAnsi="Consolas"/>
-        </w:rPr>
-        <w:t>--list-presets</w:t>
-      </w:r>
+          <w:szCs w:val="20"/>
+        </w:rPr>
+        <w:t xml:space="preserve"> --list-presets</w:t>
+      </w:r>
+    </w:p>
+    <w:p>
+      <w:pPr>
+        <w:rPr>
+          <w:sz w:val="18"/>
+          <w:szCs w:val="20"/>
+        </w:rPr>
+      </w:pPr>
+    </w:p>
+    <w:p>
+      <w:pPr>
+        <w:rPr>
+          <w:rFonts w:ascii="Consolas" w:hAnsi="Consolas"/>
+          <w:szCs w:val="20"/>
+        </w:rPr>
+      </w:pPr>
+      <w:r>
+        <w:rPr>
+          <w:rFonts w:ascii="Consolas" w:hAnsi="Consolas"/>
+          <w:szCs w:val="20"/>
+        </w:rPr>
+        <w:t xml:space="preserve">cd </w:t>
+      </w:r>
+      <w:proofErr w:type="spellStart"/>
+      <w:r>
+        <w:rPr>
+          <w:rFonts w:ascii="Consolas" w:hAnsi="Consolas"/>
+          <w:szCs w:val="20"/>
+        </w:rPr>
+        <w:t>CMakeExample</w:t>
+      </w:r>
+      <w:proofErr w:type="spellEnd"/>
+      <w:r>
+        <w:rPr>
+          <w:rFonts w:ascii="Consolas" w:hAnsi="Consolas"/>
+          <w:szCs w:val="20"/>
+        </w:rPr>
+        <w:t>\Scarlett</w:t>
+      </w:r>
+    </w:p>
+    <w:p>
+      <w:pPr>
+        <w:rPr>
+          <w:rFonts w:ascii="Consolas" w:hAnsi="Consolas"/>
+          <w:szCs w:val="20"/>
+        </w:rPr>
+      </w:pPr>
+      <w:proofErr w:type="spellStart"/>
+      <w:r>
+        <w:rPr>
+          <w:rFonts w:ascii="Consolas" w:hAnsi="Consolas"/>
+          <w:szCs w:val="20"/>
+        </w:rPr>
+        <w:t>cmake</w:t>
+      </w:r>
+      <w:proofErr w:type="spellEnd"/>
+      <w:r>
+        <w:rPr>
+          <w:rFonts w:ascii="Consolas" w:hAnsi="Consolas"/>
+          <w:szCs w:val="20"/>
+        </w:rPr>
+        <w:t xml:space="preserve"> --list-presets</w:t>
+      </w:r>
+    </w:p>
+    <w:p>
+      <w:pPr>
+        <w:rPr>
+          <w:sz w:val="18"/>
+          <w:szCs w:val="20"/>
+        </w:rPr>
+      </w:pPr>
+    </w:p>
+    <w:p>
+      <w:pPr>
+        <w:rPr>
+          <w:rFonts w:ascii="Consolas" w:hAnsi="Consolas"/>
+          <w:szCs w:val="20"/>
+        </w:rPr>
+      </w:pPr>
+      <w:r>
+        <w:rPr>
+          <w:rFonts w:ascii="Consolas" w:hAnsi="Consolas"/>
+          <w:szCs w:val="20"/>
+        </w:rPr>
+        <w:t xml:space="preserve">cd </w:t>
+      </w:r>
+      <w:proofErr w:type="spellStart"/>
+      <w:r>
+        <w:rPr>
+          <w:rFonts w:ascii="Consolas" w:hAnsi="Consolas"/>
+          <w:szCs w:val="20"/>
+        </w:rPr>
+        <w:t>CMakeExample</w:t>
+      </w:r>
+      <w:proofErr w:type="spellEnd"/>
+      <w:r>
+        <w:rPr>
+          <w:rFonts w:ascii="Consolas" w:hAnsi="Consolas"/>
+          <w:szCs w:val="20"/>
+        </w:rPr>
+        <w:t>\</w:t>
+      </w:r>
+      <w:proofErr w:type="spellStart"/>
+      <w:r>
+        <w:rPr>
+          <w:rFonts w:ascii="Consolas" w:hAnsi="Consolas"/>
+          <w:szCs w:val="20"/>
+        </w:rPr>
+        <w:t>XboxOne</w:t>
+      </w:r>
+      <w:proofErr w:type="spellEnd"/>
+    </w:p>
+    <w:p>
+      <w:pPr>
+        <w:rPr>
+          <w:rFonts w:ascii="Consolas" w:hAnsi="Consolas"/>
+          <w:szCs w:val="20"/>
+        </w:rPr>
+      </w:pPr>
+      <w:proofErr w:type="spellStart"/>
+      <w:r>
+        <w:rPr>
+          <w:rFonts w:ascii="Consolas" w:hAnsi="Consolas"/>
+          <w:szCs w:val="20"/>
+        </w:rPr>
+        <w:t>cmake</w:t>
+      </w:r>
+      <w:proofErr w:type="spellEnd"/>
+      <w:r>
+        <w:rPr>
+          <w:rFonts w:ascii="Consolas" w:hAnsi="Consolas"/>
+          <w:szCs w:val="20"/>
+        </w:rPr>
+        <w:t xml:space="preserve"> --list-presets</w:t>
+      </w:r>
+    </w:p>
+    <w:p>
+      <w:pPr>
+        <w:rPr>
+          <w:rFonts w:ascii="Consolas" w:hAnsi="Consolas"/>
+          <w:szCs w:val="20"/>
+        </w:rPr>
+      </w:pPr>
+    </w:p>
+    <w:p>
+      <w:pPr>
+        <w:rPr>
+          <w:sz w:val="18"/>
+          <w:szCs w:val="20"/>
+        </w:rPr>
+      </w:pPr>
+      <w:r>
+        <w:rPr>
+          <w:sz w:val="18"/>
+          <w:szCs w:val="20"/>
+        </w:rPr>
+        <w:t>In each case change the appropriate target platform and use:</w:t>
+      </w:r>
+    </w:p>
+    <w:p>
+      <w:pPr>
+        <w:rPr>
+          <w:sz w:val="18"/>
+          <w:szCs w:val="20"/>
+        </w:rPr>
+      </w:pPr>
     </w:p>
     <w:p>
       <w:pPr>
@@ -1042,48 +982,119 @@
     </w:p>
     <w:p>
       <w:pPr>
+        <w:pStyle w:val="Heading2"/>
+      </w:pPr>
+      <w:bookmarkStart w:id="2" w:name="_Hlk118038939"/>
+      <w:r>
+        <w:t>Troubleshooting</w:t>
+      </w:r>
+    </w:p>
+    <w:p>
+      <w:pPr>
         <w:rPr>
           <w:i/>
           <w:iCs/>
         </w:rPr>
       </w:pPr>
-      <w:bookmarkStart w:id="2" w:name="_Hlk118038939"/>
       <w:r>
         <w:rPr>
           <w:i/>
           <w:iCs/>
         </w:rPr>
-        <w:t>You may need to e</w:t>
-      </w:r>
+        <w:t xml:space="preserve">You may need to edit the </w:t>
+      </w:r>
+      <w:proofErr w:type="spellStart"/>
       <w:r>
         <w:rPr>
           <w:i/>
           <w:iCs/>
         </w:rPr>
-        <w:t xml:space="preserve">dit the </w:t>
-      </w:r>
-      <w:proofErr w:type="spellStart"/>
+        <w:t>CMakePresets.json</w:t>
+      </w:r>
+      <w:proofErr w:type="spellEnd"/>
       <w:r>
         <w:rPr>
           <w:i/>
           <w:iCs/>
         </w:rPr>
-        <w:t>CMakePresets.json</w:t>
-      </w:r>
-      <w:proofErr w:type="spellEnd"/>
-      <w:r>
+        <w:t xml:space="preserve"> to match your GDK edition.</w:t>
+      </w:r>
+    </w:p>
+    <w:p>
+      <w:pPr>
         <w:rPr>
           <w:i/>
           <w:iCs/>
         </w:rPr>
-        <w:t xml:space="preserve"> to match your GDK edition</w:t>
-      </w:r>
-      <w:r>
+      </w:pPr>
+    </w:p>
+    <w:p>
+      <w:pPr>
         <w:rPr>
           <w:i/>
           <w:iCs/>
         </w:rPr>
-        <w:t xml:space="preserve"> and Windows SDK version.</w:t>
+      </w:pPr>
+      <w:r>
+        <w:rPr>
+          <w:i/>
+          <w:iCs/>
+        </w:rPr>
+        <w:t xml:space="preserve">Verify you are using </w:t>
+      </w:r>
+      <w:proofErr w:type="spellStart"/>
+      <w:r>
+        <w:rPr>
+          <w:i/>
+          <w:iCs/>
+        </w:rPr>
+        <w:t>CMake</w:t>
+      </w:r>
+      <w:proofErr w:type="spellEnd"/>
+      <w:r>
+        <w:rPr>
+          <w:i/>
+          <w:iCs/>
+        </w:rPr>
+        <w:t xml:space="preserve"> 3.20 or later with:</w:t>
+      </w:r>
+      <w:r>
+        <w:rPr>
+          <w:i/>
+          <w:iCs/>
+        </w:rPr>
+        <w:br/>
+      </w:r>
+    </w:p>
+    <w:p>
+      <w:pPr>
+        <w:rPr>
+          <w:i/>
+          <w:iCs/>
+        </w:rPr>
+      </w:pPr>
+      <w:proofErr w:type="spellStart"/>
+      <w:r>
+        <w:rPr>
+          <w:rFonts w:ascii="Consolas" w:hAnsi="Consolas"/>
+          <w:szCs w:val="20"/>
+        </w:rPr>
+        <w:t>cmake</w:t>
+      </w:r>
+      <w:proofErr w:type="spellEnd"/>
+      <w:r>
+        <w:rPr>
+          <w:rFonts w:ascii="Consolas" w:hAnsi="Consolas"/>
+          <w:szCs w:val="20"/>
+        </w:rPr>
+        <w:t xml:space="preserve"> --</w:t>
+      </w:r>
+      <w:r>
+        <w:rPr>
+          <w:rFonts w:ascii="Consolas" w:hAnsi="Consolas"/>
+          <w:szCs w:val="20"/>
+        </w:rPr>
+        <w:t>version</w:t>
       </w:r>
     </w:p>
     <w:bookmarkEnd w:id="2"/>
@@ -1142,12 +1153,23 @@
         <w:t xml:space="preserve">instance </w:t>
       </w:r>
       <w:r>
-        <w:t>and change to the sample directory:</w:t>
+        <w:t>and change to the sample directory</w:t>
+      </w:r>
+      <w:r>
+        <w:t xml:space="preserve"> for your target</w:t>
+      </w:r>
+      <w:r>
+        <w:t>:</w:t>
       </w:r>
     </w:p>
     <w:p/>
     <w:p>
       <w:pPr>
+        <w:pStyle w:val="ListParagraph"/>
+        <w:numPr>
+          <w:ilvl w:val="0"/>
+          <w:numId w:val="18"/>
+        </w:numPr>
         <w:rPr>
           <w:rFonts w:ascii="Consolas" w:hAnsi="Consolas"/>
         </w:rPr>
@@ -1172,36 +1194,187 @@
         </w:rPr>
         <w:t>\</w:t>
       </w:r>
-      <w:proofErr w:type="spellStart"/>
-      <w:r>
-        <w:rPr>
-          <w:rFonts w:ascii="Consolas" w:hAnsi="Consolas"/>
-        </w:rPr>
-        <w:t>XboxOne</w:t>
-      </w:r>
-      <w:proofErr w:type="spellEnd"/>
-      <w:r>
-        <w:rPr>
-          <w:rFonts w:ascii="Consolas" w:hAnsi="Consolas"/>
-        </w:rPr>
-        <w:t>\</w:t>
-      </w:r>
-      <w:r>
-        <w:rPr>
-          <w:rFonts w:ascii="Consolas" w:hAnsi="Consolas"/>
-        </w:rPr>
-        <w:t>out\build\&lt;config&gt;\</w:t>
-      </w:r>
-      <w:r>
-        <w:rPr>
-          <w:rFonts w:ascii="Consolas" w:hAnsi="Consolas"/>
-        </w:rPr>
-        <w:t>bin</w:t>
+      <w:r>
+        <w:rPr>
+          <w:rFonts w:ascii="Consolas" w:hAnsi="Consolas"/>
+        </w:rPr>
+        <w:t>Desktop</w:t>
+      </w:r>
+      <w:r>
+        <w:rPr>
+          <w:rFonts w:ascii="Consolas" w:hAnsi="Consolas"/>
+        </w:rPr>
+        <w:t>\out\build\x64-Debug\bin</w:t>
       </w:r>
     </w:p>
     <w:p/>
     <w:p>
       <w:pPr>
+        <w:pStyle w:val="ListParagraph"/>
+        <w:numPr>
+          <w:ilvl w:val="0"/>
+          <w:numId w:val="18"/>
+        </w:numPr>
+        <w:rPr>
+          <w:rFonts w:ascii="Consolas" w:hAnsi="Consolas"/>
+        </w:rPr>
+      </w:pPr>
+      <w:r>
+        <w:rPr>
+          <w:rFonts w:ascii="Consolas" w:hAnsi="Consolas"/>
+        </w:rPr>
+        <w:t xml:space="preserve">cd </w:t>
+      </w:r>
+      <w:proofErr w:type="spellStart"/>
+      <w:r>
+        <w:rPr>
+          <w:rFonts w:ascii="Consolas" w:hAnsi="Consolas"/>
+        </w:rPr>
+        <w:t>CMakeExample</w:t>
+      </w:r>
+      <w:proofErr w:type="spellEnd"/>
+      <w:r>
+        <w:rPr>
+          <w:rFonts w:ascii="Consolas" w:hAnsi="Consolas"/>
+        </w:rPr>
+        <w:t>\</w:t>
+      </w:r>
+      <w:r>
+        <w:rPr>
+          <w:rFonts w:ascii="Consolas" w:hAnsi="Consolas"/>
+        </w:rPr>
+        <w:t>Scarlett</w:t>
+      </w:r>
+      <w:r>
+        <w:rPr>
+          <w:rFonts w:ascii="Consolas" w:hAnsi="Consolas"/>
+        </w:rPr>
+        <w:t>\out\build\x64-Debug\bin</w:t>
+      </w:r>
+    </w:p>
+    <w:p/>
+    <w:p>
+      <w:pPr>
+        <w:pStyle w:val="ListParagraph"/>
+        <w:numPr>
+          <w:ilvl w:val="0"/>
+          <w:numId w:val="18"/>
+        </w:numPr>
+        <w:rPr>
+          <w:rFonts w:ascii="Consolas" w:hAnsi="Consolas"/>
+        </w:rPr>
+      </w:pPr>
+      <w:r>
+        <w:rPr>
+          <w:rFonts w:ascii="Consolas" w:hAnsi="Consolas"/>
+        </w:rPr>
+        <w:t xml:space="preserve">cd </w:t>
+      </w:r>
+      <w:proofErr w:type="spellStart"/>
+      <w:r>
+        <w:rPr>
+          <w:rFonts w:ascii="Consolas" w:hAnsi="Consolas"/>
+        </w:rPr>
+        <w:t>CMakeExample</w:t>
+      </w:r>
+      <w:proofErr w:type="spellEnd"/>
+      <w:r>
+        <w:rPr>
+          <w:rFonts w:ascii="Consolas" w:hAnsi="Consolas"/>
+        </w:rPr>
+        <w:t>\</w:t>
+      </w:r>
+      <w:proofErr w:type="spellStart"/>
+      <w:r>
+        <w:rPr>
+          <w:rFonts w:ascii="Consolas" w:hAnsi="Consolas"/>
+        </w:rPr>
+        <w:t>XboxOne</w:t>
+      </w:r>
+      <w:proofErr w:type="spellEnd"/>
+      <w:r>
+        <w:rPr>
+          <w:rFonts w:ascii="Consolas" w:hAnsi="Consolas"/>
+        </w:rPr>
+        <w:t>\</w:t>
+      </w:r>
+      <w:r>
+        <w:rPr>
+          <w:rFonts w:ascii="Consolas" w:hAnsi="Consolas"/>
+        </w:rPr>
+        <w:t>out\build\</w:t>
+      </w:r>
+      <w:r>
+        <w:rPr>
+          <w:rFonts w:ascii="Consolas" w:hAnsi="Consolas"/>
+        </w:rPr>
+        <w:t>x64-Debug</w:t>
+      </w:r>
+      <w:r>
+        <w:rPr>
+          <w:rFonts w:ascii="Consolas" w:hAnsi="Consolas"/>
+        </w:rPr>
+        <w:t>\</w:t>
+      </w:r>
+      <w:r>
+        <w:rPr>
+          <w:rFonts w:ascii="Consolas" w:hAnsi="Consolas"/>
+        </w:rPr>
+        <w:t>bin</w:t>
+      </w:r>
+    </w:p>
+    <w:p/>
+    <w:p>
+      <w:pPr>
+        <w:pStyle w:val="Heading2"/>
+      </w:pPr>
+      <w:r>
+        <w:t>Targeting Desktop</w:t>
+      </w:r>
+    </w:p>
+    <w:p>
+      <w:r>
+        <w:t>To run the ‘loose layout’, use:</w:t>
+      </w:r>
+    </w:p>
+    <w:p/>
+    <w:p>
+      <w:pPr>
+        <w:rPr>
+          <w:rFonts w:ascii="Consolas" w:hAnsi="Consolas"/>
+        </w:rPr>
+      </w:pPr>
+      <w:r>
+        <w:rPr>
+          <w:rFonts w:ascii="Consolas" w:hAnsi="Consolas"/>
+        </w:rPr>
+        <w:t>cd bin\Gaming.Desktop.x64</w:t>
+      </w:r>
+    </w:p>
+    <w:p>
+      <w:pPr>
+        <w:rPr>
+          <w:rFonts w:ascii="Consolas" w:hAnsi="Consolas"/>
+        </w:rPr>
+      </w:pPr>
+      <w:r>
+        <w:rPr>
+          <w:rFonts w:ascii="Consolas" w:hAnsi="Consolas"/>
+        </w:rPr>
+        <w:t>CMakeExampleDesktop.exe</w:t>
+      </w:r>
+    </w:p>
+    <w:p/>
+    <w:p>
+      <w:pPr>
+        <w:pStyle w:val="Heading2"/>
+      </w:pPr>
+      <w:r>
+        <w:t>Targeting Xbox One or Xbox Series X|S</w:t>
+      </w:r>
+    </w:p>
+    <w:p>
+      <w:pPr>
         <w:pStyle w:val="Heading3"/>
       </w:pPr>
       <w:r>
@@ -1214,13 +1387,8 @@
       <w:proofErr w:type="gramEnd"/>
     </w:p>
     <w:p>
-      <w:proofErr w:type="gramStart"/>
-      <w:r>
-        <w:t>To do</w:t>
-      </w:r>
-      <w:proofErr w:type="gramEnd"/>
-      <w:r>
-        <w:t xml:space="preserve"> push deploy the ‘loose’ layout:</w:t>
+      <w:r>
+        <w:t>To do push deploy the ‘loose’ layout:</w:t>
       </w:r>
     </w:p>
     <w:p/>
@@ -1242,6 +1410,59 @@
         <w:rPr>
           <w:rFonts w:ascii="Consolas" w:hAnsi="Consolas"/>
         </w:rPr>
+        <w:t xml:space="preserve"> deploy Gaming.Xbox.</w:t>
+      </w:r>
+      <w:r>
+        <w:rPr>
+          <w:rFonts w:ascii="Consolas" w:hAnsi="Consolas"/>
+        </w:rPr>
+        <w:t>Scarlett</w:t>
+      </w:r>
+      <w:r>
+        <w:rPr>
+          <w:rFonts w:ascii="Consolas" w:hAnsi="Consolas"/>
+        </w:rPr>
+        <w:t>.x64</w:t>
+      </w:r>
+    </w:p>
+    <w:p>
+      <w:pPr>
+        <w:rPr>
+          <w:rFonts w:ascii="Consolas" w:hAnsi="Consolas"/>
+        </w:rPr>
+      </w:pPr>
+    </w:p>
+    <w:p>
+      <w:r>
+        <w:lastRenderedPageBreak/>
+        <w:t>-or-</w:t>
+      </w:r>
+    </w:p>
+    <w:p>
+      <w:pPr>
+        <w:rPr>
+          <w:rFonts w:ascii="Consolas" w:hAnsi="Consolas"/>
+        </w:rPr>
+      </w:pPr>
+    </w:p>
+    <w:p>
+      <w:pPr>
+        <w:rPr>
+          <w:rFonts w:ascii="Consolas" w:hAnsi="Consolas"/>
+        </w:rPr>
+      </w:pPr>
+      <w:proofErr w:type="spellStart"/>
+      <w:r>
+        <w:rPr>
+          <w:rFonts w:ascii="Consolas" w:hAnsi="Consolas"/>
+        </w:rPr>
+        <w:t>xbapp</w:t>
+      </w:r>
+      <w:proofErr w:type="spellEnd"/>
+      <w:r>
+        <w:rPr>
+          <w:rFonts w:ascii="Consolas" w:hAnsi="Consolas"/>
+        </w:rPr>
         <w:t xml:space="preserve"> deploy </w:t>
       </w:r>
       <w:proofErr w:type="gramStart"/>
@@ -1304,226 +1525,401 @@
         <w:rPr>
           <w:rFonts w:ascii="Consolas" w:hAnsi="Consolas"/>
         </w:rPr>
-        <w:t xml:space="preserve"> launch Gaming.Xbox.XboxOne.x64\CMakeExampleXboxOne.exe</w:t>
+        <w:t xml:space="preserve"> launch </w:t>
+      </w:r>
+      <w:proofErr w:type="gramStart"/>
+      <w:r>
+        <w:rPr>
+          <w:rFonts w:ascii="Consolas" w:hAnsi="Consolas"/>
+        </w:rPr>
+        <w:t>Gaming.Xbox.</w:t>
+      </w:r>
+      <w:r>
+        <w:rPr>
+          <w:rFonts w:ascii="Consolas" w:hAnsi="Consolas"/>
+        </w:rPr>
+        <w:t>Scarlett</w:t>
+      </w:r>
+      <w:r>
+        <w:rPr>
+          <w:rFonts w:ascii="Consolas" w:hAnsi="Consolas"/>
+        </w:rPr>
+        <w:t>.x64\CMakeExample</w:t>
+      </w:r>
+      <w:r>
+        <w:rPr>
+          <w:rFonts w:ascii="Consolas" w:hAnsi="Consolas"/>
+        </w:rPr>
+        <w:t>Scarlett</w:t>
+      </w:r>
+      <w:r>
+        <w:rPr>
+          <w:rFonts w:ascii="Consolas" w:hAnsi="Consolas"/>
+        </w:rPr>
+        <w:t>.exe</w:t>
+      </w:r>
+      <w:proofErr w:type="gramEnd"/>
+    </w:p>
+    <w:p>
+      <w:pPr>
+        <w:rPr>
+          <w:rFonts w:ascii="Consolas" w:hAnsi="Consolas"/>
+        </w:rPr>
+      </w:pPr>
+    </w:p>
+    <w:p>
+      <w:r>
+        <w:t>-or-</w:t>
+      </w:r>
+    </w:p>
+    <w:p>
+      <w:pPr>
+        <w:rPr>
+          <w:rFonts w:ascii="Consolas" w:hAnsi="Consolas"/>
+        </w:rPr>
+      </w:pPr>
+    </w:p>
+    <w:p>
+      <w:pPr>
+        <w:rPr>
+          <w:rFonts w:ascii="Consolas" w:hAnsi="Consolas"/>
+        </w:rPr>
+      </w:pPr>
+      <w:proofErr w:type="spellStart"/>
+      <w:r>
+        <w:rPr>
+          <w:rFonts w:ascii="Consolas" w:hAnsi="Consolas"/>
+        </w:rPr>
+        <w:t>xb</w:t>
+      </w:r>
+      <w:r>
+        <w:rPr>
+          <w:rFonts w:ascii="Consolas" w:hAnsi="Consolas"/>
+        </w:rPr>
+        <w:t>a</w:t>
+      </w:r>
+      <w:r>
+        <w:rPr>
+          <w:rFonts w:ascii="Consolas" w:hAnsi="Consolas"/>
+        </w:rPr>
+        <w:t>pp</w:t>
+      </w:r>
+      <w:proofErr w:type="spellEnd"/>
+      <w:r>
+        <w:rPr>
+          <w:rFonts w:ascii="Consolas" w:hAnsi="Consolas"/>
+        </w:rPr>
+        <w:t xml:space="preserve"> launch </w:t>
+      </w:r>
+      <w:proofErr w:type="gramStart"/>
+      <w:r>
+        <w:rPr>
+          <w:rFonts w:ascii="Consolas" w:hAnsi="Consolas"/>
+        </w:rPr>
+        <w:t>Gaming.Xbox.XboxOne.x64\CMakeExampleXboxOne.exe</w:t>
+      </w:r>
+      <w:proofErr w:type="gramEnd"/>
+    </w:p>
+    <w:p>
+      <w:pPr>
+        <w:rPr>
+          <w:rFonts w:ascii="Consolas" w:hAnsi="Consolas"/>
+        </w:rPr>
+      </w:pPr>
+    </w:p>
+    <w:p>
+      <w:pPr>
+        <w:pStyle w:val="Heading2"/>
+      </w:pPr>
+      <w:r>
+        <w:t xml:space="preserve">Packaged </w:t>
+      </w:r>
+      <w:proofErr w:type="gramStart"/>
+      <w:r>
+        <w:t>deployment</w:t>
+      </w:r>
+      <w:proofErr w:type="gramEnd"/>
+    </w:p>
+    <w:p>
+      <w:r>
+        <w:t xml:space="preserve">To </w:t>
+      </w:r>
+      <w:r>
+        <w:t>create a package:</w:t>
       </w:r>
     </w:p>
     <w:p/>
     <w:p>
       <w:pPr>
-        <w:pStyle w:val="Heading3"/>
-      </w:pPr>
-      <w:r>
-        <w:t>Packaged deployment</w:t>
+        <w:rPr>
+          <w:rFonts w:ascii="Consolas" w:hAnsi="Consolas"/>
+        </w:rPr>
+      </w:pPr>
+      <w:proofErr w:type="spellStart"/>
+      <w:r>
+        <w:rPr>
+          <w:rFonts w:ascii="Consolas" w:hAnsi="Consolas"/>
+        </w:rPr>
+        <w:t>makepkg</w:t>
+      </w:r>
+      <w:proofErr w:type="spellEnd"/>
+      <w:r>
+        <w:rPr>
+          <w:rFonts w:ascii="Consolas" w:hAnsi="Consolas"/>
+        </w:rPr>
+        <w:t xml:space="preserve"> </w:t>
+      </w:r>
+      <w:proofErr w:type="spellStart"/>
+      <w:r>
+        <w:rPr>
+          <w:rFonts w:ascii="Consolas" w:hAnsi="Consolas"/>
+        </w:rPr>
+        <w:t>genmap</w:t>
+      </w:r>
+      <w:proofErr w:type="spellEnd"/>
+      <w:r>
+        <w:rPr>
+          <w:rFonts w:ascii="Consolas" w:hAnsi="Consolas"/>
+        </w:rPr>
+        <w:t xml:space="preserve"> /f chunks.xml /d Gaming.</w:t>
+      </w:r>
+      <w:r>
+        <w:rPr>
+          <w:rFonts w:ascii="Consolas" w:hAnsi="Consolas"/>
+        </w:rPr>
+        <w:t>Desktop</w:t>
+      </w:r>
+      <w:r>
+        <w:rPr>
+          <w:rFonts w:ascii="Consolas" w:hAnsi="Consolas"/>
+        </w:rPr>
+        <w:t>.x64</w:t>
       </w:r>
     </w:p>
     <w:p>
-      <w:r>
-        <w:t xml:space="preserve">To </w:t>
-      </w:r>
-      <w:r>
-        <w:t>create a package:</w:t>
-      </w:r>
+      <w:pPr>
+        <w:rPr>
+          <w:rFonts w:ascii="Consolas" w:hAnsi="Consolas"/>
+        </w:rPr>
+      </w:pPr>
+      <w:proofErr w:type="spellStart"/>
+      <w:r>
+        <w:rPr>
+          <w:rFonts w:ascii="Consolas" w:hAnsi="Consolas"/>
+        </w:rPr>
+        <w:t>makepkg</w:t>
+      </w:r>
+      <w:proofErr w:type="spellEnd"/>
+      <w:r>
+        <w:rPr>
+          <w:rFonts w:ascii="Consolas" w:hAnsi="Consolas"/>
+        </w:rPr>
+        <w:t xml:space="preserve"> pack /f chunks.xml</w:t>
+      </w:r>
+      <w:r>
+        <w:rPr>
+          <w:rFonts w:ascii="Consolas" w:hAnsi="Consolas"/>
+        </w:rPr>
+        <w:t xml:space="preserve"> /</w:t>
+      </w:r>
+      <w:proofErr w:type="spellStart"/>
+      <w:r>
+        <w:rPr>
+          <w:rFonts w:ascii="Consolas" w:hAnsi="Consolas"/>
+        </w:rPr>
+        <w:t>lt</w:t>
+      </w:r>
+      <w:proofErr w:type="spellEnd"/>
+      <w:r>
+        <w:rPr>
+          <w:rFonts w:ascii="Consolas" w:hAnsi="Consolas"/>
+        </w:rPr>
+        <w:t xml:space="preserve"> /d Gaming.</w:t>
+      </w:r>
+      <w:r>
+        <w:rPr>
+          <w:rFonts w:ascii="Consolas" w:hAnsi="Consolas"/>
+        </w:rPr>
+        <w:t>Desktop</w:t>
+      </w:r>
+      <w:r>
+        <w:rPr>
+          <w:rFonts w:ascii="Consolas" w:hAnsi="Consolas"/>
+        </w:rPr>
+        <w:t>.x64 /</w:t>
+      </w:r>
+      <w:proofErr w:type="gramStart"/>
+      <w:r>
+        <w:rPr>
+          <w:rFonts w:ascii="Consolas" w:hAnsi="Consolas"/>
+        </w:rPr>
+        <w:t>pd .</w:t>
+      </w:r>
+      <w:proofErr w:type="gramEnd"/>
+      <w:r>
+        <w:rPr>
+          <w:rFonts w:ascii="Consolas" w:hAnsi="Consolas"/>
+        </w:rPr>
+        <w:t xml:space="preserve"> /</w:t>
+      </w:r>
+      <w:proofErr w:type="gramStart"/>
+      <w:r>
+        <w:rPr>
+          <w:rFonts w:ascii="Consolas" w:hAnsi="Consolas"/>
+        </w:rPr>
+        <w:t>pc</w:t>
+      </w:r>
+      <w:proofErr w:type="gramEnd"/>
     </w:p>
     <w:p/>
     <w:p>
       <w:pPr>
         <w:rPr>
-          <w:rFonts w:ascii="Consolas" w:hAnsi="Consolas"/>
-        </w:rPr>
-      </w:pPr>
-      <w:proofErr w:type="spellStart"/>
-      <w:r>
-        <w:rPr>
-          <w:rFonts w:ascii="Consolas" w:hAnsi="Consolas"/>
-        </w:rPr>
-        <w:t>makepkg</w:t>
-      </w:r>
-      <w:proofErr w:type="spellEnd"/>
-      <w:r>
-        <w:rPr>
-          <w:rFonts w:ascii="Consolas" w:hAnsi="Consolas"/>
-        </w:rPr>
-        <w:t xml:space="preserve"> </w:t>
-      </w:r>
-      <w:proofErr w:type="spellStart"/>
-      <w:r>
-        <w:rPr>
-          <w:rFonts w:ascii="Consolas" w:hAnsi="Consolas"/>
-        </w:rPr>
-        <w:t>genmap</w:t>
-      </w:r>
-      <w:proofErr w:type="spellEnd"/>
-      <w:r>
-        <w:rPr>
-          <w:rFonts w:ascii="Consolas" w:hAnsi="Consolas"/>
-        </w:rPr>
-        <w:t xml:space="preserve"> /f chunks.xml /d </w:t>
-      </w:r>
-      <w:proofErr w:type="gramStart"/>
-      <w:r>
-        <w:rPr>
-          <w:rFonts w:ascii="Consolas" w:hAnsi="Consolas"/>
-        </w:rPr>
-        <w:t>Gaming.Xbox.XboxOne.x</w:t>
-      </w:r>
-      <w:proofErr w:type="gramEnd"/>
-      <w:r>
-        <w:rPr>
-          <w:rFonts w:ascii="Consolas" w:hAnsi="Consolas"/>
-        </w:rPr>
-        <w:t>64</w:t>
-      </w:r>
-    </w:p>
-    <w:p>
-      <w:pPr>
-        <w:rPr>
-          <w:rFonts w:ascii="Consolas" w:hAnsi="Consolas"/>
-        </w:rPr>
-      </w:pPr>
-      <w:proofErr w:type="spellStart"/>
-      <w:r>
-        <w:rPr>
-          <w:rFonts w:ascii="Consolas" w:hAnsi="Consolas"/>
-        </w:rPr>
-        <w:t>makepkg</w:t>
-      </w:r>
-      <w:proofErr w:type="spellEnd"/>
-      <w:r>
-        <w:rPr>
-          <w:rFonts w:ascii="Consolas" w:hAnsi="Consolas"/>
-        </w:rPr>
-        <w:t xml:space="preserve"> pack /f chunks.xml</w:t>
-      </w:r>
-      <w:r>
-        <w:rPr>
-          <w:rFonts w:ascii="Consolas" w:hAnsi="Consolas"/>
-        </w:rPr>
-        <w:t xml:space="preserve"> /</w:t>
-      </w:r>
-      <w:proofErr w:type="spellStart"/>
-      <w:r>
-        <w:rPr>
-          <w:rFonts w:ascii="Consolas" w:hAnsi="Consolas"/>
-        </w:rPr>
-        <w:t>l</w:t>
-      </w:r>
-      <w:r>
-        <w:rPr>
-          <w:rFonts w:ascii="Consolas" w:hAnsi="Consolas"/>
-        </w:rPr>
-        <w:t>t</w:t>
-      </w:r>
-      <w:proofErr w:type="spellEnd"/>
-      <w:r>
-        <w:rPr>
-          <w:rFonts w:ascii="Consolas" w:hAnsi="Consolas"/>
-        </w:rPr>
-        <w:t xml:space="preserve"> /d </w:t>
-      </w:r>
-      <w:proofErr w:type="gramStart"/>
-      <w:r>
-        <w:rPr>
-          <w:rFonts w:ascii="Consolas" w:hAnsi="Consolas"/>
-        </w:rPr>
-        <w:t>Gaming.Xbox.XboxOne.x</w:t>
-      </w:r>
-      <w:proofErr w:type="gramEnd"/>
-      <w:r>
-        <w:rPr>
-          <w:rFonts w:ascii="Consolas" w:hAnsi="Consolas"/>
-        </w:rPr>
-        <w:t>64 /pd .</w:t>
+          <w:b/>
+        </w:rPr>
+      </w:pPr>
+      <w:r>
+        <w:t>-or-</w:t>
       </w:r>
     </w:p>
     <w:p/>
     <w:p>
       <w:pPr>
         <w:rPr>
-          <w:b/>
-        </w:rPr>
-      </w:pPr>
-      <w:r>
-        <w:t xml:space="preserve">For </w:t>
-      </w:r>
-      <w:r>
-        <w:t>D</w:t>
-      </w:r>
-      <w:r>
-        <w:t>esktop</w:t>
-      </w:r>
-      <w:r>
-        <w:t xml:space="preserve"> packaging</w:t>
-      </w:r>
-      <w:r>
-        <w:t xml:space="preserve">, </w:t>
-      </w:r>
-      <w:r>
-        <w:t xml:space="preserve">also </w:t>
-      </w:r>
-      <w:r>
-        <w:t xml:space="preserve">add </w:t>
-      </w:r>
-      <w:r>
-        <w:rPr>
-          <w:rFonts w:ascii="Consolas" w:hAnsi="Consolas"/>
-        </w:rPr>
-        <w:t>/pc</w:t>
-      </w:r>
-      <w:r>
-        <w:rPr>
-          <w:rFonts w:ascii="Consolas" w:hAnsi="Consolas"/>
-          <w:b/>
+          <w:rFonts w:ascii="Consolas" w:hAnsi="Consolas"/>
+        </w:rPr>
+      </w:pPr>
+      <w:proofErr w:type="spellStart"/>
+      <w:r>
+        <w:rPr>
+          <w:rFonts w:ascii="Consolas" w:hAnsi="Consolas"/>
+        </w:rPr>
+        <w:t>makepkg</w:t>
+      </w:r>
+      <w:proofErr w:type="spellEnd"/>
+      <w:r>
+        <w:rPr>
+          <w:rFonts w:ascii="Consolas" w:hAnsi="Consolas"/>
         </w:rPr>
         <w:t xml:space="preserve"> </w:t>
       </w:r>
-      <w:r>
-        <w:t>to the second command line.</w:t>
+      <w:proofErr w:type="spellStart"/>
+      <w:r>
+        <w:rPr>
+          <w:rFonts w:ascii="Consolas" w:hAnsi="Consolas"/>
+        </w:rPr>
+        <w:t>genmap</w:t>
+      </w:r>
+      <w:proofErr w:type="spellEnd"/>
+      <w:r>
+        <w:rPr>
+          <w:rFonts w:ascii="Consolas" w:hAnsi="Consolas"/>
+        </w:rPr>
+        <w:t xml:space="preserve"> /f chunks.xml /d </w:t>
+      </w:r>
+      <w:proofErr w:type="gramStart"/>
+      <w:r>
+        <w:rPr>
+          <w:rFonts w:ascii="Consolas" w:hAnsi="Consolas"/>
+        </w:rPr>
+        <w:t>Gaming.Xbox.</w:t>
+      </w:r>
+      <w:r>
+        <w:rPr>
+          <w:rFonts w:ascii="Consolas" w:hAnsi="Consolas"/>
+        </w:rPr>
+        <w:t>Scarlett</w:t>
+      </w:r>
+      <w:r>
+        <w:rPr>
+          <w:rFonts w:ascii="Consolas" w:hAnsi="Consolas"/>
+        </w:rPr>
+        <w:t>.x</w:t>
+      </w:r>
+      <w:proofErr w:type="gramEnd"/>
+      <w:r>
+        <w:rPr>
+          <w:rFonts w:ascii="Consolas" w:hAnsi="Consolas"/>
+        </w:rPr>
+        <w:t>64</w:t>
+      </w:r>
+    </w:p>
+    <w:p>
+      <w:pPr>
+        <w:rPr>
+          <w:rFonts w:ascii="Consolas" w:hAnsi="Consolas"/>
+        </w:rPr>
+      </w:pPr>
+      <w:proofErr w:type="spellStart"/>
+      <w:r>
+        <w:rPr>
+          <w:rFonts w:ascii="Consolas" w:hAnsi="Consolas"/>
+        </w:rPr>
+        <w:t>makepkg</w:t>
+      </w:r>
+      <w:proofErr w:type="spellEnd"/>
+      <w:r>
+        <w:rPr>
+          <w:rFonts w:ascii="Consolas" w:hAnsi="Consolas"/>
+        </w:rPr>
+        <w:t xml:space="preserve"> pack /f chunks.xml</w:t>
+      </w:r>
+      <w:r>
+        <w:rPr>
+          <w:rFonts w:ascii="Consolas" w:hAnsi="Consolas"/>
+        </w:rPr>
+        <w:t xml:space="preserve"> /</w:t>
+      </w:r>
+      <w:proofErr w:type="spellStart"/>
+      <w:r>
+        <w:rPr>
+          <w:rFonts w:ascii="Consolas" w:hAnsi="Consolas"/>
+        </w:rPr>
+        <w:t>lt</w:t>
+      </w:r>
+      <w:proofErr w:type="spellEnd"/>
+      <w:r>
+        <w:rPr>
+          <w:rFonts w:ascii="Consolas" w:hAnsi="Consolas"/>
+        </w:rPr>
+        <w:t xml:space="preserve"> /d </w:t>
+      </w:r>
+      <w:proofErr w:type="gramStart"/>
+      <w:r>
+        <w:rPr>
+          <w:rFonts w:ascii="Consolas" w:hAnsi="Consolas"/>
+        </w:rPr>
+        <w:t>Gaming.Xbox.</w:t>
+      </w:r>
+      <w:r>
+        <w:rPr>
+          <w:rFonts w:ascii="Consolas" w:hAnsi="Consolas"/>
+        </w:rPr>
+        <w:t>Scarlett</w:t>
+      </w:r>
+      <w:r>
+        <w:rPr>
+          <w:rFonts w:ascii="Consolas" w:hAnsi="Consolas"/>
+        </w:rPr>
+        <w:t>.x</w:t>
+      </w:r>
+      <w:proofErr w:type="gramEnd"/>
+      <w:r>
+        <w:rPr>
+          <w:rFonts w:ascii="Consolas" w:hAnsi="Consolas"/>
+        </w:rPr>
+        <w:t>64 /pd .</w:t>
       </w:r>
     </w:p>
     <w:p/>
     <w:p>
-      <w:r>
-        <w:t>Then install the resulting package to your console</w:t>
-      </w:r>
-      <w:r>
-        <w:t xml:space="preserve"> (the </w:t>
-      </w:r>
-      <w:proofErr w:type="gramStart"/>
-      <w:r>
-        <w:t xml:space="preserve">exact </w:t>
-      </w:r>
-      <w:r>
-        <w:rPr>
-          <w:rFonts w:ascii="Consolas" w:hAnsi="Consolas"/>
-        </w:rPr>
-        <w:t>.</w:t>
-      </w:r>
-      <w:proofErr w:type="spellStart"/>
-      <w:r>
-        <w:rPr>
-          <w:rFonts w:ascii="Consolas" w:hAnsi="Consolas"/>
-        </w:rPr>
-        <w:t>xvc</w:t>
-      </w:r>
-      <w:proofErr w:type="spellEnd"/>
-      <w:proofErr w:type="gramEnd"/>
-      <w:r>
-        <w:rPr>
-          <w:rFonts w:ascii="Consolas" w:hAnsi="Consolas"/>
-        </w:rPr>
-        <w:t xml:space="preserve"> </w:t>
-      </w:r>
-      <w:r>
-        <w:t xml:space="preserve">filename </w:t>
-      </w:r>
-      <w:r>
-        <w:t xml:space="preserve">will </w:t>
-      </w:r>
-      <w:r>
-        <w:t>vary)</w:t>
-      </w:r>
-      <w:r>
-        <w:t>:</w:t>
+      <w:pPr>
+        <w:rPr>
+          <w:b/>
+        </w:rPr>
+      </w:pPr>
+      <w:r>
+        <w:t>-or-</w:t>
       </w:r>
     </w:p>
     <w:p/>
@@ -1538,39 +1934,146 @@
         <w:rPr>
           <w:rFonts w:ascii="Consolas" w:hAnsi="Consolas"/>
         </w:rPr>
-        <w:t>xbapp</w:t>
+        <w:t>makepkg</w:t>
       </w:r>
       <w:proofErr w:type="spellEnd"/>
       <w:r>
         <w:rPr>
           <w:rFonts w:ascii="Consolas" w:hAnsi="Consolas"/>
         </w:rPr>
-        <w:t xml:space="preserve"> install CMakeExampleXboxOne_1.0.0.0_neutral__zjr0dfhgjwvde.xvc</w:t>
+        <w:t xml:space="preserve"> </w:t>
+      </w:r>
+      <w:proofErr w:type="spellStart"/>
+      <w:r>
+        <w:rPr>
+          <w:rFonts w:ascii="Consolas" w:hAnsi="Consolas"/>
+        </w:rPr>
+        <w:t>genmap</w:t>
+      </w:r>
+      <w:proofErr w:type="spellEnd"/>
+      <w:r>
+        <w:rPr>
+          <w:rFonts w:ascii="Consolas" w:hAnsi="Consolas"/>
+        </w:rPr>
+        <w:t xml:space="preserve"> /f chunks.xml /d </w:t>
+      </w:r>
+      <w:proofErr w:type="gramStart"/>
+      <w:r>
+        <w:rPr>
+          <w:rFonts w:ascii="Consolas" w:hAnsi="Consolas"/>
+        </w:rPr>
+        <w:t>Gaming.Xbox.XboxOne.x</w:t>
+      </w:r>
+      <w:proofErr w:type="gramEnd"/>
+      <w:r>
+        <w:rPr>
+          <w:rFonts w:ascii="Consolas" w:hAnsi="Consolas"/>
+        </w:rPr>
+        <w:t>64</w:t>
+      </w:r>
+    </w:p>
+    <w:p>
+      <w:pPr>
+        <w:rPr>
+          <w:rFonts w:ascii="Consolas" w:hAnsi="Consolas"/>
+        </w:rPr>
+      </w:pPr>
+      <w:proofErr w:type="spellStart"/>
+      <w:r>
+        <w:rPr>
+          <w:rFonts w:ascii="Consolas" w:hAnsi="Consolas"/>
+        </w:rPr>
+        <w:t>makepkg</w:t>
+      </w:r>
+      <w:proofErr w:type="spellEnd"/>
+      <w:r>
+        <w:rPr>
+          <w:rFonts w:ascii="Consolas" w:hAnsi="Consolas"/>
+        </w:rPr>
+        <w:t xml:space="preserve"> pack /f chunks.xml</w:t>
+      </w:r>
+      <w:r>
+        <w:rPr>
+          <w:rFonts w:ascii="Consolas" w:hAnsi="Consolas"/>
+        </w:rPr>
+        <w:t xml:space="preserve"> /</w:t>
+      </w:r>
+      <w:proofErr w:type="spellStart"/>
+      <w:r>
+        <w:rPr>
+          <w:rFonts w:ascii="Consolas" w:hAnsi="Consolas"/>
+        </w:rPr>
+        <w:t>l</w:t>
+      </w:r>
+      <w:r>
+        <w:rPr>
+          <w:rFonts w:ascii="Consolas" w:hAnsi="Consolas"/>
+        </w:rPr>
+        <w:t>t</w:t>
+      </w:r>
+      <w:proofErr w:type="spellEnd"/>
+      <w:r>
+        <w:rPr>
+          <w:rFonts w:ascii="Consolas" w:hAnsi="Consolas"/>
+        </w:rPr>
+        <w:t xml:space="preserve"> /d </w:t>
+      </w:r>
+      <w:proofErr w:type="gramStart"/>
+      <w:r>
+        <w:rPr>
+          <w:rFonts w:ascii="Consolas" w:hAnsi="Consolas"/>
+        </w:rPr>
+        <w:t>Gaming.Xbox.XboxOne.x</w:t>
+      </w:r>
+      <w:proofErr w:type="gramEnd"/>
+      <w:r>
+        <w:rPr>
+          <w:rFonts w:ascii="Consolas" w:hAnsi="Consolas"/>
+        </w:rPr>
+        <w:t>64 /pd .</w:t>
       </w:r>
     </w:p>
     <w:p/>
     <w:p>
       <w:r>
-        <w:t xml:space="preserve">For Desktop, the extension is </w:t>
+        <w:t>Then install the resulting package to your console</w:t>
+      </w:r>
+      <w:r>
+        <w:t xml:space="preserve"> (the </w:t>
       </w:r>
       <w:proofErr w:type="gramStart"/>
       <w:r>
-        <w:t>“.</w:t>
+        <w:t xml:space="preserve">exact </w:t>
+      </w:r>
+      <w:r>
+        <w:rPr>
+          <w:rFonts w:ascii="Consolas" w:hAnsi="Consolas"/>
+        </w:rPr>
+        <w:t>.</w:t>
       </w:r>
       <w:proofErr w:type="spellStart"/>
       <w:r>
-        <w:t>msixvc</w:t>
+        <w:rPr>
+          <w:rFonts w:ascii="Consolas" w:hAnsi="Consolas"/>
+        </w:rPr>
+        <w:t>xvc</w:t>
       </w:r>
       <w:proofErr w:type="spellEnd"/>
       <w:proofErr w:type="gramEnd"/>
       <w:r>
-        <w:t>” (the exact file</w:t>
-      </w:r>
-      <w:r>
-        <w:t>name</w:t>
-      </w:r>
-      <w:r>
-        <w:t xml:space="preserve"> will vary)</w:t>
+        <w:rPr>
+          <w:rFonts w:ascii="Consolas" w:hAnsi="Consolas"/>
+        </w:rPr>
+        <w:t xml:space="preserve"> </w:t>
+      </w:r>
+      <w:r>
+        <w:t xml:space="preserve">filename </w:t>
+      </w:r>
+      <w:r>
+        <w:t xml:space="preserve">will </w:t>
+      </w:r>
+      <w:r>
+        <w:t>vary)</w:t>
       </w:r>
       <w:r>
         <w:t>:</w:t>
@@ -1588,7 +2091,6 @@
         <w:rPr>
           <w:rFonts w:ascii="Consolas" w:hAnsi="Consolas"/>
         </w:rPr>
-        <w:lastRenderedPageBreak/>
         <w:t>xbapp</w:t>
       </w:r>
       <w:proofErr w:type="spellEnd"/>
@@ -1596,13 +2098,63 @@
         <w:rPr>
           <w:rFonts w:ascii="Consolas" w:hAnsi="Consolas"/>
         </w:rPr>
-        <w:t xml:space="preserve"> install CMakeExampleXboxOne_1.0.0.0_neutral__zjr0dfhgjwvde.</w:t>
-      </w:r>
-      <w:r>
-        <w:rPr>
-          <w:rFonts w:ascii="Consolas" w:hAnsi="Consolas"/>
-        </w:rPr>
+        <w:t xml:space="preserve"> install CMakeExampleXboxOne_1.0.0.0_neutral__zjr0dfhgjwvde.xvc</w:t>
+      </w:r>
+    </w:p>
+    <w:p/>
+    <w:p>
+      <w:r>
+        <w:t xml:space="preserve">For Desktop, the extension is </w:t>
+      </w:r>
+      <w:proofErr w:type="gramStart"/>
+      <w:r>
+        <w:t>“.</w:t>
+      </w:r>
+      <w:proofErr w:type="spellStart"/>
+      <w:r>
         <w:t>msixvc</w:t>
+      </w:r>
+      <w:proofErr w:type="spellEnd"/>
+      <w:proofErr w:type="gramEnd"/>
+      <w:r>
+        <w:t>” (the exact file</w:t>
+      </w:r>
+      <w:r>
+        <w:t>name</w:t>
+      </w:r>
+      <w:r>
+        <w:t xml:space="preserve"> will vary)</w:t>
+      </w:r>
+      <w:r>
+        <w:t>:</w:t>
+      </w:r>
+    </w:p>
+    <w:p/>
+    <w:p>
+      <w:pPr>
+        <w:rPr>
+          <w:rFonts w:ascii="Consolas" w:hAnsi="Consolas"/>
+        </w:rPr>
+      </w:pPr>
+      <w:proofErr w:type="spellStart"/>
+      <w:r>
+        <w:rPr>
+          <w:rFonts w:ascii="Consolas" w:hAnsi="Consolas"/>
+        </w:rPr>
+        <w:t>xbapp</w:t>
+      </w:r>
+      <w:proofErr w:type="spellEnd"/>
+      <w:r>
+        <w:rPr>
+          <w:rFonts w:ascii="Consolas" w:hAnsi="Consolas"/>
+        </w:rPr>
+        <w:t xml:space="preserve"> install </w:t>
+      </w:r>
+      <w:r>
+        <w:rPr>
+          <w:rFonts w:ascii="Consolas" w:hAnsi="Consolas"/>
+        </w:rPr>
+        <w:t>CMakeExampleDesktop_1.0.0.0_x64__8wekyb3d8bbwe.msixvc</w:t>
       </w:r>
     </w:p>
     <w:p/>
@@ -1949,19 +2501,7 @@
                 <w:rPr>
                   <w:rStyle w:val="Hyperlink"/>
                 </w:rPr>
-                <w:t>https://aka.m</w:t>
-              </w:r>
-              <w:r>
-                <w:rPr>
-                  <w:rStyle w:val="Hyperlink"/>
-                </w:rPr>
-                <w:t>s</w:t>
-              </w:r>
-              <w:r>
-                <w:rPr>
-                  <w:rStyle w:val="Hyperlink"/>
-                </w:rPr>
-                <w:t>/msvcsecurity</w:t>
+                <w:t>https://aka.ms/msvcsecurity</w:t>
               </w:r>
             </w:hyperlink>
           </w:p>
@@ -2339,7 +2879,6 @@
               <w:rPr>
                 <w:rFonts w:ascii="Consolas" w:hAnsi="Consolas"/>
               </w:rPr>
-              <w:lastRenderedPageBreak/>
               <w:t>/JMC</w:t>
             </w:r>
           </w:p>
@@ -2734,6 +3273,7 @@
               <w:rPr>
                 <w:rFonts w:ascii="Consolas" w:hAnsi="Consolas"/>
               </w:rPr>
+              <w:lastRenderedPageBreak/>
               <w:t>/</w:t>
             </w:r>
             <w:proofErr w:type="spellStart"/>
@@ -2995,199 +3535,9 @@
     </w:p>
     <w:p>
       <w:pPr>
-        <w:pStyle w:val="Heading2"/>
-      </w:pPr>
-    </w:p>
-    <w:p>
-      <w:pPr>
-        <w:pStyle w:val="Heading2"/>
-      </w:pPr>
-      <w:r>
-        <w:t>Side-by-side toolsets</w:t>
-      </w:r>
-    </w:p>
-    <w:p>
-      <w:r>
-        <w:t xml:space="preserve">Per the </w:t>
-      </w:r>
-      <w:hyperlink r:id="rId35" w:history="1">
-        <w:r>
-          <w:rPr>
-            <w:rStyle w:val="Hyperlink"/>
-          </w:rPr>
-          <w:t>Visual C++ blog</w:t>
-        </w:r>
-      </w:hyperlink>
-      <w:r>
-        <w:t xml:space="preserve">, you can use older versions of the compiler toolset with the newer version of the Visual Studio IDE. For </w:t>
-      </w:r>
-      <w:proofErr w:type="spellStart"/>
-      <w:r>
-        <w:t>CMake</w:t>
-      </w:r>
-      <w:proofErr w:type="spellEnd"/>
-      <w:r>
-        <w:t xml:space="preserve">, you do this via </w:t>
-      </w:r>
-      <w:proofErr w:type="spellStart"/>
-      <w:r>
-        <w:rPr>
-          <w:b/>
-          <w:bCs/>
-        </w:rPr>
-        <w:t>CMake</w:t>
-      </w:r>
-      <w:r>
-        <w:rPr>
-          <w:b/>
-          <w:bCs/>
-        </w:rPr>
-        <w:t>Presets</w:t>
-      </w:r>
-      <w:r>
-        <w:rPr>
-          <w:b/>
-          <w:bCs/>
-        </w:rPr>
-        <w:t>.json</w:t>
-      </w:r>
-      <w:proofErr w:type="spellEnd"/>
-      <w:r>
-        <w:t>. For example, if you want to use the VS 2019 (16.0) version of the compiler, add:</w:t>
-      </w:r>
-    </w:p>
-    <w:p/>
-    <w:p>
-      <w:pPr>
-        <w:rPr>
-          <w:rFonts w:ascii="Consolas" w:hAnsi="Consolas"/>
-        </w:rPr>
-      </w:pPr>
-      <w:r>
-        <w:rPr>
-          <w:rFonts w:ascii="Consolas" w:hAnsi="Consolas"/>
-        </w:rPr>
-        <w:t xml:space="preserve">  "environment": </w:t>
-      </w:r>
-    </w:p>
-    <w:p>
-      <w:pPr>
-        <w:rPr>
-          <w:rFonts w:ascii="Consolas" w:hAnsi="Consolas"/>
-        </w:rPr>
-      </w:pPr>
-      <w:r>
-        <w:rPr>
-          <w:rFonts w:ascii="Consolas" w:hAnsi="Consolas"/>
-        </w:rPr>
-        <w:t xml:space="preserve">    [</w:t>
-      </w:r>
-    </w:p>
-    <w:p>
-      <w:pPr>
-        <w:rPr>
-          <w:rFonts w:ascii="Consolas" w:hAnsi="Consolas"/>
-        </w:rPr>
-      </w:pPr>
-      <w:r>
-        <w:rPr>
-          <w:rFonts w:ascii="Consolas" w:hAnsi="Consolas"/>
-        </w:rPr>
-        <w:t xml:space="preserve">      {</w:t>
-      </w:r>
-    </w:p>
-    <w:p>
-      <w:pPr>
-        <w:rPr>
-          <w:rFonts w:ascii="Consolas" w:hAnsi="Consolas"/>
-        </w:rPr>
-      </w:pPr>
-      <w:r>
-        <w:rPr>
-          <w:rFonts w:ascii="Consolas" w:hAnsi="Consolas"/>
-        </w:rPr>
-        <w:t xml:space="preserve">        "</w:t>
-      </w:r>
-      <w:proofErr w:type="spellStart"/>
-      <w:r>
-        <w:rPr>
-          <w:rFonts w:ascii="Consolas" w:hAnsi="Consolas"/>
-        </w:rPr>
-        <w:t>ClearDevCommandPromptEnvVars</w:t>
-      </w:r>
-      <w:proofErr w:type="spellEnd"/>
-      <w:r>
-        <w:rPr>
-          <w:rFonts w:ascii="Consolas" w:hAnsi="Consolas"/>
-        </w:rPr>
-        <w:t>": "false"</w:t>
-      </w:r>
-      <w:r>
-        <w:rPr>
-          <w:rFonts w:ascii="Consolas" w:hAnsi="Consolas"/>
-        </w:rPr>
-        <w:t>,</w:t>
-      </w:r>
-    </w:p>
-    <w:p>
-      <w:pPr>
-        <w:rPr>
-          <w:rFonts w:ascii="Consolas" w:hAnsi="Consolas"/>
-        </w:rPr>
-      </w:pPr>
-      <w:r>
-        <w:rPr>
-          <w:rFonts w:ascii="Consolas" w:hAnsi="Consolas"/>
-        </w:rPr>
-        <w:t xml:space="preserve">        "</w:t>
-      </w:r>
-      <w:proofErr w:type="spellStart"/>
-      <w:r>
-        <w:rPr>
-          <w:rFonts w:ascii="Consolas" w:hAnsi="Consolas"/>
-        </w:rPr>
-        <w:t>VCToolsVersion</w:t>
-      </w:r>
-      <w:proofErr w:type="spellEnd"/>
-      <w:r>
-        <w:rPr>
-          <w:rFonts w:ascii="Consolas" w:hAnsi="Consolas"/>
-        </w:rPr>
-        <w:t>": "14.20.27508"</w:t>
-      </w:r>
-    </w:p>
-    <w:p>
-      <w:pPr>
-        <w:rPr>
-          <w:rFonts w:ascii="Consolas" w:hAnsi="Consolas"/>
-        </w:rPr>
-      </w:pPr>
-      <w:r>
-        <w:rPr>
-          <w:rFonts w:ascii="Consolas" w:hAnsi="Consolas"/>
-        </w:rPr>
-        <w:t xml:space="preserve">      }</w:t>
-      </w:r>
-    </w:p>
-    <w:p>
-      <w:pPr>
-        <w:rPr>
-          <w:rFonts w:ascii="Consolas" w:hAnsi="Consolas"/>
-        </w:rPr>
-      </w:pPr>
-      <w:r>
-        <w:rPr>
-          <w:rFonts w:ascii="Consolas" w:hAnsi="Consolas"/>
-        </w:rPr>
-        <w:t xml:space="preserve">    ],</w:t>
-      </w:r>
-    </w:p>
-    <w:p>
-      <w:pPr>
         <w:pStyle w:val="Heading1"/>
       </w:pPr>
       <w:r>
-        <w:lastRenderedPageBreak/>
         <w:t>Additional Information</w:t>
       </w:r>
     </w:p>
@@ -3682,6 +4032,7 @@
           </w:tcPr>
           <w:p>
             <w:r>
+              <w:lastRenderedPageBreak/>
               <w:t xml:space="preserve">Minor updates for </w:t>
             </w:r>
             <w:proofErr w:type="spellStart"/>
@@ -3949,12 +4300,59 @@
           </w:p>
         </w:tc>
       </w:tr>
+      <w:tr>
+        <w:tc>
+          <w:tcPr>
+            <w:tcW w:w="2155" w:type="dxa"/>
+          </w:tcPr>
+          <w:p>
+            <w:pPr>
+              <w:rPr>
+                <w:b/>
+                <w:bCs/>
+              </w:rPr>
+            </w:pPr>
+            <w:r>
+              <w:rPr>
+                <w:b/>
+                <w:bCs/>
+              </w:rPr>
+              <w:t>November 2022</w:t>
+            </w:r>
+          </w:p>
+        </w:tc>
+        <w:tc>
+          <w:tcPr>
+            <w:tcW w:w="7195" w:type="dxa"/>
+          </w:tcPr>
+          <w:p>
+            <w:r>
+              <w:t>Requires March 2022 GDK or later.</w:t>
+            </w:r>
+          </w:p>
+          <w:p/>
+          <w:p>
+            <w:r>
+              <w:t xml:space="preserve">Updated to require </w:t>
+            </w:r>
+            <w:proofErr w:type="spellStart"/>
+            <w:r>
+              <w:t>CMake</w:t>
+            </w:r>
+            <w:proofErr w:type="spellEnd"/>
+            <w:r>
+              <w:t xml:space="preserve"> 3.20 now that VS 2019 16.10 and earlier are out of their support lifecycle.</w:t>
+            </w:r>
+          </w:p>
+          <w:p/>
+        </w:tc>
+      </w:tr>
     </w:tbl>
     <w:p/>
     <w:sectPr>
-      <w:footerReference w:type="default" r:id="rId36"/>
-      <w:headerReference w:type="first" r:id="rId37"/>
-      <w:footerReference w:type="first" r:id="rId38"/>
+      <w:footerReference w:type="default" r:id="rId35"/>
+      <w:headerReference w:type="first" r:id="rId36"/>
+      <w:footerReference w:type="first" r:id="rId37"/>
       <w:pgSz w:w="12240" w:h="15840" w:code="1"/>
       <w:pgMar w:top="900" w:right="1440" w:bottom="1440" w:left="1440" w:header="0" w:footer="390" w:gutter="0"/>
       <w:cols w:space="720"/>
@@ -6461,6 +6859,118 @@
     </w:lvl>
   </w:abstractNum>
   <w:abstractNum w:abstractNumId="12" w15:restartNumberingAfterBreak="0">
+    <w:nsid w:val="680B2AD3"/>
+    <w:multiLevelType w:val="hybridMultilevel"/>
+    <w:tmpl w:val="09FC53B4"/>
+    <w:lvl w:ilvl="0" w:tplc="8858132E">
+      <w:numFmt w:val="bullet"/>
+      <w:lvlText w:val=""/>
+      <w:lvlJc w:val="left"/>
+      <w:pPr>
+        <w:ind w:left="720" w:hanging="360"/>
+      </w:pPr>
+      <w:rPr>
+        <w:rFonts w:ascii="Symbol" w:eastAsiaTheme="minorHAnsi" w:hAnsi="Symbol" w:cs="Times New Roman" w:hint="default"/>
+      </w:rPr>
+    </w:lvl>
+    <w:lvl w:ilvl="1" w:tplc="04090003" w:tentative="1">
+      <w:start w:val="1"/>
+      <w:numFmt w:val="bullet"/>
+      <w:lvlText w:val="o"/>
+      <w:lvlJc w:val="left"/>
+      <w:pPr>
+        <w:ind w:left="1440" w:hanging="360"/>
+      </w:pPr>
+      <w:rPr>
+        <w:rFonts w:ascii="Courier New" w:hAnsi="Courier New" w:cs="Courier New" w:hint="default"/>
+      </w:rPr>
+    </w:lvl>
+    <w:lvl w:ilvl="2" w:tplc="04090005" w:tentative="1">
+      <w:start w:val="1"/>
+      <w:numFmt w:val="bullet"/>
+      <w:lvlText w:val=""/>
+      <w:lvlJc w:val="left"/>
+      <w:pPr>
+        <w:ind w:left="2160" w:hanging="360"/>
+      </w:pPr>
+      <w:rPr>
+        <w:rFonts w:ascii="Wingdings" w:hAnsi="Wingdings" w:hint="default"/>
+      </w:rPr>
+    </w:lvl>
+    <w:lvl w:ilvl="3" w:tplc="04090001" w:tentative="1">
+      <w:start w:val="1"/>
+      <w:numFmt w:val="bullet"/>
+      <w:lvlText w:val=""/>
+      <w:lvlJc w:val="left"/>
+      <w:pPr>
+        <w:ind w:left="2880" w:hanging="360"/>
+      </w:pPr>
+      <w:rPr>
+        <w:rFonts w:ascii="Symbol" w:hAnsi="Symbol" w:hint="default"/>
+      </w:rPr>
+    </w:lvl>
+    <w:lvl w:ilvl="4" w:tplc="04090003" w:tentative="1">
+      <w:start w:val="1"/>
+      <w:numFmt w:val="bullet"/>
+      <w:lvlText w:val="o"/>
+      <w:lvlJc w:val="left"/>
+      <w:pPr>
+        <w:ind w:left="3600" w:hanging="360"/>
+      </w:pPr>
+      <w:rPr>
+        <w:rFonts w:ascii="Courier New" w:hAnsi="Courier New" w:cs="Courier New" w:hint="default"/>
+      </w:rPr>
+    </w:lvl>
+    <w:lvl w:ilvl="5" w:tplc="04090005" w:tentative="1">
+      <w:start w:val="1"/>
+      <w:numFmt w:val="bullet"/>
+      <w:lvlText w:val=""/>
+      <w:lvlJc w:val="left"/>
+      <w:pPr>
+        <w:ind w:left="4320" w:hanging="360"/>
+      </w:pPr>
+      <w:rPr>
+        <w:rFonts w:ascii="Wingdings" w:hAnsi="Wingdings" w:hint="default"/>
+      </w:rPr>
+    </w:lvl>
+    <w:lvl w:ilvl="6" w:tplc="04090001" w:tentative="1">
+      <w:start w:val="1"/>
+      <w:numFmt w:val="bullet"/>
+      <w:lvlText w:val=""/>
+      <w:lvlJc w:val="left"/>
+      <w:pPr>
+        <w:ind w:left="5040" w:hanging="360"/>
+      </w:pPr>
+      <w:rPr>
+        <w:rFonts w:ascii="Symbol" w:hAnsi="Symbol" w:hint="default"/>
+      </w:rPr>
+    </w:lvl>
+    <w:lvl w:ilvl="7" w:tplc="04090003" w:tentative="1">
+      <w:start w:val="1"/>
+      <w:numFmt w:val="bullet"/>
+      <w:lvlText w:val="o"/>
+      <w:lvlJc w:val="left"/>
+      <w:pPr>
+        <w:ind w:left="5760" w:hanging="360"/>
+      </w:pPr>
+      <w:rPr>
+        <w:rFonts w:ascii="Courier New" w:hAnsi="Courier New" w:cs="Courier New" w:hint="default"/>
+      </w:rPr>
+    </w:lvl>
+    <w:lvl w:ilvl="8" w:tplc="04090005" w:tentative="1">
+      <w:start w:val="1"/>
+      <w:numFmt w:val="bullet"/>
+      <w:lvlText w:val=""/>
+      <w:lvlJc w:val="left"/>
+      <w:pPr>
+        <w:ind w:left="6480" w:hanging="360"/>
+      </w:pPr>
+      <w:rPr>
+        <w:rFonts w:ascii="Wingdings" w:hAnsi="Wingdings" w:hint="default"/>
+      </w:rPr>
+    </w:lvl>
+  </w:abstractNum>
+  <w:abstractNum w:abstractNumId="13" w15:restartNumberingAfterBreak="0">
     <w:nsid w:val="6A45145F"/>
     <w:multiLevelType w:val="hybridMultilevel"/>
     <w:tmpl w:val="479E01DE"/>
@@ -6572,7 +7082,7 @@
       </w:rPr>
     </w:lvl>
   </w:abstractNum>
-  <w:abstractNum w:abstractNumId="13" w15:restartNumberingAfterBreak="0">
+  <w:abstractNum w:abstractNumId="14" w15:restartNumberingAfterBreak="0">
     <w:nsid w:val="6CB52B97"/>
     <w:multiLevelType w:val="hybridMultilevel"/>
     <w:tmpl w:val="1912379A"/>
@@ -6685,7 +7195,7 @@
       </w:rPr>
     </w:lvl>
   </w:abstractNum>
-  <w:abstractNum w:abstractNumId="14" w15:restartNumberingAfterBreak="0">
+  <w:abstractNum w:abstractNumId="15" w15:restartNumberingAfterBreak="0">
     <w:nsid w:val="744E3014"/>
     <w:multiLevelType w:val="hybridMultilevel"/>
     <w:tmpl w:val="53DA36EE"/>
@@ -6798,7 +7308,7 @@
       </w:rPr>
     </w:lvl>
   </w:abstractNum>
-  <w:abstractNum w:abstractNumId="15" w15:restartNumberingAfterBreak="0">
+  <w:abstractNum w:abstractNumId="16" w15:restartNumberingAfterBreak="0">
     <w:nsid w:val="7E085D54"/>
     <w:multiLevelType w:val="hybridMultilevel"/>
     <w:tmpl w:val="74FC4690"/>
@@ -6918,16 +7428,16 @@
     <w:abstractNumId w:val="9"/>
   </w:num>
   <w:num w:numId="3" w16cid:durableId="376390265">
-    <w:abstractNumId w:val="15"/>
+    <w:abstractNumId w:val="16"/>
   </w:num>
   <w:num w:numId="4" w16cid:durableId="320622488">
-    <w:abstractNumId w:val="13"/>
+    <w:abstractNumId w:val="14"/>
   </w:num>
   <w:num w:numId="5" w16cid:durableId="1548447268">
     <w:abstractNumId w:val="10"/>
   </w:num>
   <w:num w:numId="6" w16cid:durableId="1936554430">
-    <w:abstractNumId w:val="14"/>
+    <w:abstractNumId w:val="15"/>
   </w:num>
   <w:num w:numId="7" w16cid:durableId="586576238">
     <w:abstractNumId w:val="7"/>
@@ -6960,6 +7470,9 @@
     <w:abstractNumId w:val="2"/>
   </w:num>
   <w:num w:numId="17" w16cid:durableId="713382985">
+    <w:abstractNumId w:val="13"/>
+  </w:num>
+  <w:num w:numId="18" w16cid:durableId="1556350186">
     <w:abstractNumId w:val="12"/>
   </w:num>
 </w:numbering>

</xml_diff>

<commit_message>
Update CMake projects to require 3.20 or later (#18)
</commit_message>
<xml_diff>
--- a/Samples/Tools/CMakeExample/Readme.docx
+++ b/Samples/Tools/CMakeExample/Readme.docx
@@ -247,7 +247,19 @@
         <w:t>Using Visual Studio 2019</w:t>
       </w:r>
       <w:r>
-        <w:t xml:space="preserve"> or 2022</w:t>
+        <w:t xml:space="preserve"> </w:t>
+      </w:r>
+      <w:r>
+        <w:t xml:space="preserve">(16.11) </w:t>
+      </w:r>
+      <w:r>
+        <w:t xml:space="preserve">or </w:t>
+      </w:r>
+      <w:r>
+        <w:t xml:space="preserve">Visual Studio </w:t>
+      </w:r>
+      <w:r>
+        <w:t>2022</w:t>
       </w:r>
       <w:r>
         <w:t xml:space="preserve"> </w:t>
@@ -533,58 +545,6 @@
     </w:p>
     <w:p/>
     <w:p>
-      <w:pPr>
-        <w:rPr>
-          <w:i/>
-        </w:rPr>
-      </w:pPr>
-      <w:r>
-        <w:rPr>
-          <w:i/>
-        </w:rPr>
-        <w:t xml:space="preserve">This sample makes use of </w:t>
-      </w:r>
-      <w:proofErr w:type="spellStart"/>
-      <w:r>
-        <w:rPr>
-          <w:rFonts w:ascii="Consolas" w:hAnsi="Consolas" w:cs="Consolas"/>
-          <w:i/>
-          <w:color w:val="000000"/>
-          <w:sz w:val="19"/>
-          <w:szCs w:val="19"/>
-        </w:rPr>
-        <w:t>target_link_directories</w:t>
-      </w:r>
-      <w:proofErr w:type="spellEnd"/>
-      <w:r>
-        <w:rPr>
-          <w:i/>
-        </w:rPr>
-        <w:t xml:space="preserve"> so it requires </w:t>
-      </w:r>
-      <w:proofErr w:type="spellStart"/>
-      <w:r>
-        <w:rPr>
-          <w:i/>
-        </w:rPr>
-        <w:t>CMake</w:t>
-      </w:r>
-      <w:proofErr w:type="spellEnd"/>
-      <w:r>
-        <w:rPr>
-          <w:i/>
-        </w:rPr>
-        <w:t xml:space="preserve"> 3.13 or later.</w:t>
-      </w:r>
-    </w:p>
-    <w:p>
-      <w:pPr>
-        <w:rPr>
-          <w:i/>
-        </w:rPr>
-      </w:pPr>
-    </w:p>
-    <w:p>
       <w:r>
         <w:t xml:space="preserve">The default setup includes the </w:t>
       </w:r>
@@ -750,221 +710,7 @@
         <w:t>Developer Command Prompt</w:t>
       </w:r>
       <w:r>
-        <w:t>:</w:t>
-      </w:r>
-    </w:p>
-    <w:p>
-      <w:pPr>
-        <w:rPr>
-          <w:sz w:val="18"/>
-          <w:szCs w:val="20"/>
-        </w:rPr>
-      </w:pPr>
-    </w:p>
-    <w:p>
-      <w:pPr>
-        <w:rPr>
-          <w:rFonts w:ascii="Consolas" w:hAnsi="Consolas"/>
-          <w:sz w:val="18"/>
-          <w:szCs w:val="18"/>
-        </w:rPr>
-      </w:pPr>
-      <w:r>
-        <w:rPr>
-          <w:rFonts w:ascii="Consolas" w:hAnsi="Consolas"/>
-          <w:sz w:val="18"/>
-          <w:szCs w:val="18"/>
-        </w:rPr>
-        <w:t xml:space="preserve">cd </w:t>
-      </w:r>
-      <w:proofErr w:type="spellStart"/>
-      <w:r>
-        <w:rPr>
-          <w:rFonts w:ascii="Consolas" w:hAnsi="Consolas"/>
-          <w:sz w:val="18"/>
-          <w:szCs w:val="18"/>
-        </w:rPr>
-        <w:t>CMakeExample</w:t>
-      </w:r>
-      <w:proofErr w:type="spellEnd"/>
-      <w:r>
-        <w:rPr>
-          <w:rFonts w:ascii="Consolas" w:hAnsi="Consolas"/>
-          <w:sz w:val="18"/>
-          <w:szCs w:val="18"/>
-        </w:rPr>
-        <w:t>\</w:t>
-      </w:r>
-      <w:proofErr w:type="spellStart"/>
-      <w:r>
-        <w:rPr>
-          <w:rFonts w:ascii="Consolas" w:hAnsi="Consolas"/>
-          <w:sz w:val="18"/>
-          <w:szCs w:val="18"/>
-        </w:rPr>
-        <w:t>XboxOne</w:t>
-      </w:r>
-      <w:proofErr w:type="spellEnd"/>
-      <w:r>
-        <w:rPr>
-          <w:rFonts w:ascii="Consolas" w:hAnsi="Consolas"/>
-          <w:sz w:val="18"/>
-          <w:szCs w:val="18"/>
-        </w:rPr>
-        <w:t>\</w:t>
-      </w:r>
-    </w:p>
-    <w:p>
-      <w:pPr>
-        <w:rPr>
-          <w:rFonts w:ascii="Consolas" w:hAnsi="Consolas"/>
-          <w:sz w:val="18"/>
-          <w:szCs w:val="18"/>
-        </w:rPr>
-      </w:pPr>
-    </w:p>
-    <w:p>
-      <w:pPr>
-        <w:rPr>
-          <w:rFonts w:ascii="Consolas" w:hAnsi="Consolas"/>
-          <w:sz w:val="18"/>
-          <w:szCs w:val="18"/>
-        </w:rPr>
-      </w:pPr>
-      <w:proofErr w:type="spellStart"/>
-      <w:proofErr w:type="gramStart"/>
-      <w:r>
-        <w:rPr>
-          <w:rFonts w:ascii="Consolas" w:hAnsi="Consolas"/>
-          <w:sz w:val="18"/>
-          <w:szCs w:val="18"/>
-        </w:rPr>
-        <w:t>cmake</w:t>
-      </w:r>
-      <w:proofErr w:type="spellEnd"/>
-      <w:r>
-        <w:rPr>
-          <w:rFonts w:ascii="Consolas" w:hAnsi="Consolas"/>
-          <w:sz w:val="18"/>
-          <w:szCs w:val="18"/>
-        </w:rPr>
-        <w:t xml:space="preserve"> .</w:t>
-      </w:r>
-      <w:proofErr w:type="gramEnd"/>
-      <w:r>
-        <w:rPr>
-          <w:rFonts w:ascii="Consolas" w:hAnsi="Consolas"/>
-          <w:sz w:val="18"/>
-          <w:szCs w:val="18"/>
-        </w:rPr>
-        <w:t xml:space="preserve"> -B out -</w:t>
-      </w:r>
-      <w:proofErr w:type="spellStart"/>
-      <w:r>
-        <w:rPr>
-          <w:rFonts w:ascii="Consolas" w:hAnsi="Consolas"/>
-          <w:sz w:val="18"/>
-          <w:szCs w:val="18"/>
-        </w:rPr>
-        <w:t>DXdkEditionTarget</w:t>
-      </w:r>
-      <w:proofErr w:type="spellEnd"/>
-      <w:r>
-        <w:rPr>
-          <w:rFonts w:ascii="Consolas" w:hAnsi="Consolas"/>
-          <w:sz w:val="18"/>
-          <w:szCs w:val="18"/>
-        </w:rPr>
-        <w:t>=2</w:t>
-      </w:r>
-      <w:r>
-        <w:rPr>
-          <w:rFonts w:ascii="Consolas" w:hAnsi="Consolas"/>
-          <w:sz w:val="18"/>
-          <w:szCs w:val="18"/>
-        </w:rPr>
-        <w:t>2</w:t>
-      </w:r>
-      <w:r>
-        <w:rPr>
-          <w:rFonts w:ascii="Consolas" w:hAnsi="Consolas"/>
-          <w:sz w:val="18"/>
-          <w:szCs w:val="18"/>
-        </w:rPr>
-        <w:t>10</w:t>
-      </w:r>
-      <w:r>
-        <w:rPr>
-          <w:rFonts w:ascii="Consolas" w:hAnsi="Consolas"/>
-          <w:sz w:val="18"/>
-          <w:szCs w:val="18"/>
-        </w:rPr>
-        <w:t>0</w:t>
-      </w:r>
-      <w:r>
-        <w:rPr>
-          <w:rFonts w:ascii="Consolas" w:hAnsi="Consolas"/>
-          <w:sz w:val="18"/>
-          <w:szCs w:val="18"/>
-        </w:rPr>
-        <w:t>0</w:t>
-      </w:r>
-    </w:p>
-    <w:p>
-      <w:pPr>
-        <w:rPr>
-          <w:rFonts w:ascii="Consolas" w:hAnsi="Consolas"/>
-          <w:sz w:val="18"/>
-          <w:szCs w:val="18"/>
-        </w:rPr>
-      </w:pPr>
-      <w:proofErr w:type="spellStart"/>
-      <w:r>
-        <w:rPr>
-          <w:rFonts w:ascii="Consolas" w:hAnsi="Consolas"/>
-          <w:sz w:val="18"/>
-          <w:szCs w:val="18"/>
-        </w:rPr>
-        <w:t>cmake</w:t>
-      </w:r>
-      <w:proofErr w:type="spellEnd"/>
-      <w:r>
-        <w:rPr>
-          <w:rFonts w:ascii="Consolas" w:hAnsi="Consolas"/>
-          <w:sz w:val="18"/>
-          <w:szCs w:val="18"/>
-        </w:rPr>
-        <w:t xml:space="preserve"> --build out</w:t>
-      </w:r>
-    </w:p>
-    <w:p>
-      <w:pPr>
-        <w:rPr>
-          <w:rFonts w:ascii="Consolas" w:hAnsi="Consolas"/>
-          <w:sz w:val="18"/>
-          <w:szCs w:val="18"/>
-        </w:rPr>
-      </w:pPr>
-    </w:p>
-    <w:p>
-      <w:r>
-        <w:t xml:space="preserve">There are </w:t>
-      </w:r>
-      <w:proofErr w:type="spellStart"/>
-      <w:r>
-        <w:t>CMake</w:t>
-      </w:r>
-      <w:proofErr w:type="spellEnd"/>
-      <w:r>
-        <w:t xml:space="preserve"> Presets as well (introduced in </w:t>
-      </w:r>
-      <w:proofErr w:type="spellStart"/>
-      <w:r>
-        <w:t>CMake</w:t>
-      </w:r>
-      <w:proofErr w:type="spellEnd"/>
-      <w:r>
-        <w:t xml:space="preserve"> 3.19):</w:t>
+        <w:t>. For a complete list of available presets, use:</w:t>
       </w:r>
     </w:p>
     <w:p/>
@@ -972,12 +718,45 @@
       <w:pPr>
         <w:rPr>
           <w:rFonts w:ascii="Consolas" w:hAnsi="Consolas"/>
-        </w:rPr>
-      </w:pPr>
+          <w:szCs w:val="20"/>
+        </w:rPr>
+      </w:pPr>
+      <w:r>
+        <w:rPr>
+          <w:rFonts w:ascii="Consolas" w:hAnsi="Consolas"/>
+          <w:szCs w:val="20"/>
+        </w:rPr>
+        <w:t xml:space="preserve">cd </w:t>
+      </w:r>
       <w:proofErr w:type="spellStart"/>
       <w:r>
         <w:rPr>
           <w:rFonts w:ascii="Consolas" w:hAnsi="Consolas"/>
+          <w:szCs w:val="20"/>
+        </w:rPr>
+        <w:t>CMakeExample</w:t>
+      </w:r>
+      <w:proofErr w:type="spellEnd"/>
+      <w:r>
+        <w:rPr>
+          <w:rFonts w:ascii="Consolas" w:hAnsi="Consolas"/>
+          <w:szCs w:val="20"/>
+        </w:rPr>
+        <w:t>\Desktop</w:t>
+      </w:r>
+    </w:p>
+    <w:p>
+      <w:pPr>
+        <w:rPr>
+          <w:rFonts w:ascii="Consolas" w:hAnsi="Consolas"/>
+          <w:szCs w:val="20"/>
+        </w:rPr>
+      </w:pPr>
+      <w:proofErr w:type="spellStart"/>
+      <w:r>
+        <w:rPr>
+          <w:rFonts w:ascii="Consolas" w:hAnsi="Consolas"/>
+          <w:szCs w:val="20"/>
         </w:rPr>
         <w:t>cmake</w:t>
       </w:r>
@@ -985,15 +764,176 @@
       <w:r>
         <w:rPr>
           <w:rFonts w:ascii="Consolas" w:hAnsi="Consolas"/>
-        </w:rPr>
-        <w:t xml:space="preserve"> </w:t>
-      </w:r>
-      <w:r>
-        <w:rPr>
-          <w:rFonts w:ascii="Consolas" w:hAnsi="Consolas"/>
-        </w:rPr>
-        <w:t>--list-presets</w:t>
-      </w:r>
+          <w:szCs w:val="20"/>
+        </w:rPr>
+        <w:t xml:space="preserve"> --list-presets</w:t>
+      </w:r>
+    </w:p>
+    <w:p>
+      <w:pPr>
+        <w:rPr>
+          <w:sz w:val="18"/>
+          <w:szCs w:val="20"/>
+        </w:rPr>
+      </w:pPr>
+    </w:p>
+    <w:p>
+      <w:pPr>
+        <w:rPr>
+          <w:rFonts w:ascii="Consolas" w:hAnsi="Consolas"/>
+          <w:szCs w:val="20"/>
+        </w:rPr>
+      </w:pPr>
+      <w:r>
+        <w:rPr>
+          <w:rFonts w:ascii="Consolas" w:hAnsi="Consolas"/>
+          <w:szCs w:val="20"/>
+        </w:rPr>
+        <w:t xml:space="preserve">cd </w:t>
+      </w:r>
+      <w:proofErr w:type="spellStart"/>
+      <w:r>
+        <w:rPr>
+          <w:rFonts w:ascii="Consolas" w:hAnsi="Consolas"/>
+          <w:szCs w:val="20"/>
+        </w:rPr>
+        <w:t>CMakeExample</w:t>
+      </w:r>
+      <w:proofErr w:type="spellEnd"/>
+      <w:r>
+        <w:rPr>
+          <w:rFonts w:ascii="Consolas" w:hAnsi="Consolas"/>
+          <w:szCs w:val="20"/>
+        </w:rPr>
+        <w:t>\Scarlett</w:t>
+      </w:r>
+    </w:p>
+    <w:p>
+      <w:pPr>
+        <w:rPr>
+          <w:rFonts w:ascii="Consolas" w:hAnsi="Consolas"/>
+          <w:szCs w:val="20"/>
+        </w:rPr>
+      </w:pPr>
+      <w:proofErr w:type="spellStart"/>
+      <w:r>
+        <w:rPr>
+          <w:rFonts w:ascii="Consolas" w:hAnsi="Consolas"/>
+          <w:szCs w:val="20"/>
+        </w:rPr>
+        <w:t>cmake</w:t>
+      </w:r>
+      <w:proofErr w:type="spellEnd"/>
+      <w:r>
+        <w:rPr>
+          <w:rFonts w:ascii="Consolas" w:hAnsi="Consolas"/>
+          <w:szCs w:val="20"/>
+        </w:rPr>
+        <w:t xml:space="preserve"> --list-presets</w:t>
+      </w:r>
+    </w:p>
+    <w:p>
+      <w:pPr>
+        <w:rPr>
+          <w:sz w:val="18"/>
+          <w:szCs w:val="20"/>
+        </w:rPr>
+      </w:pPr>
+    </w:p>
+    <w:p>
+      <w:pPr>
+        <w:rPr>
+          <w:rFonts w:ascii="Consolas" w:hAnsi="Consolas"/>
+          <w:szCs w:val="20"/>
+        </w:rPr>
+      </w:pPr>
+      <w:r>
+        <w:rPr>
+          <w:rFonts w:ascii="Consolas" w:hAnsi="Consolas"/>
+          <w:szCs w:val="20"/>
+        </w:rPr>
+        <w:t xml:space="preserve">cd </w:t>
+      </w:r>
+      <w:proofErr w:type="spellStart"/>
+      <w:r>
+        <w:rPr>
+          <w:rFonts w:ascii="Consolas" w:hAnsi="Consolas"/>
+          <w:szCs w:val="20"/>
+        </w:rPr>
+        <w:t>CMakeExample</w:t>
+      </w:r>
+      <w:proofErr w:type="spellEnd"/>
+      <w:r>
+        <w:rPr>
+          <w:rFonts w:ascii="Consolas" w:hAnsi="Consolas"/>
+          <w:szCs w:val="20"/>
+        </w:rPr>
+        <w:t>\</w:t>
+      </w:r>
+      <w:proofErr w:type="spellStart"/>
+      <w:r>
+        <w:rPr>
+          <w:rFonts w:ascii="Consolas" w:hAnsi="Consolas"/>
+          <w:szCs w:val="20"/>
+        </w:rPr>
+        <w:t>XboxOne</w:t>
+      </w:r>
+      <w:proofErr w:type="spellEnd"/>
+    </w:p>
+    <w:p>
+      <w:pPr>
+        <w:rPr>
+          <w:rFonts w:ascii="Consolas" w:hAnsi="Consolas"/>
+          <w:szCs w:val="20"/>
+        </w:rPr>
+      </w:pPr>
+      <w:proofErr w:type="spellStart"/>
+      <w:r>
+        <w:rPr>
+          <w:rFonts w:ascii="Consolas" w:hAnsi="Consolas"/>
+          <w:szCs w:val="20"/>
+        </w:rPr>
+        <w:t>cmake</w:t>
+      </w:r>
+      <w:proofErr w:type="spellEnd"/>
+      <w:r>
+        <w:rPr>
+          <w:rFonts w:ascii="Consolas" w:hAnsi="Consolas"/>
+          <w:szCs w:val="20"/>
+        </w:rPr>
+        <w:t xml:space="preserve"> --list-presets</w:t>
+      </w:r>
+    </w:p>
+    <w:p>
+      <w:pPr>
+        <w:rPr>
+          <w:rFonts w:ascii="Consolas" w:hAnsi="Consolas"/>
+          <w:szCs w:val="20"/>
+        </w:rPr>
+      </w:pPr>
+    </w:p>
+    <w:p>
+      <w:pPr>
+        <w:rPr>
+          <w:sz w:val="18"/>
+          <w:szCs w:val="20"/>
+        </w:rPr>
+      </w:pPr>
+      <w:r>
+        <w:rPr>
+          <w:sz w:val="18"/>
+          <w:szCs w:val="20"/>
+        </w:rPr>
+        <w:t>In each case change the appropriate target platform and use:</w:t>
+      </w:r>
+    </w:p>
+    <w:p>
+      <w:pPr>
+        <w:rPr>
+          <w:sz w:val="18"/>
+          <w:szCs w:val="20"/>
+        </w:rPr>
+      </w:pPr>
     </w:p>
     <w:p>
       <w:pPr>
@@ -1042,48 +982,119 @@
     </w:p>
     <w:p>
       <w:pPr>
+        <w:pStyle w:val="Heading2"/>
+      </w:pPr>
+      <w:bookmarkStart w:id="2" w:name="_Hlk118038939"/>
+      <w:r>
+        <w:t>Troubleshooting</w:t>
+      </w:r>
+    </w:p>
+    <w:p>
+      <w:pPr>
         <w:rPr>
           <w:i/>
           <w:iCs/>
         </w:rPr>
       </w:pPr>
-      <w:bookmarkStart w:id="2" w:name="_Hlk118038939"/>
       <w:r>
         <w:rPr>
           <w:i/>
           <w:iCs/>
         </w:rPr>
-        <w:t>You may need to e</w:t>
-      </w:r>
+        <w:t xml:space="preserve">You may need to edit the </w:t>
+      </w:r>
+      <w:proofErr w:type="spellStart"/>
       <w:r>
         <w:rPr>
           <w:i/>
           <w:iCs/>
         </w:rPr>
-        <w:t xml:space="preserve">dit the </w:t>
-      </w:r>
-      <w:proofErr w:type="spellStart"/>
+        <w:t>CMakePresets.json</w:t>
+      </w:r>
+      <w:proofErr w:type="spellEnd"/>
       <w:r>
         <w:rPr>
           <w:i/>
           <w:iCs/>
         </w:rPr>
-        <w:t>CMakePresets.json</w:t>
-      </w:r>
-      <w:proofErr w:type="spellEnd"/>
-      <w:r>
+        <w:t xml:space="preserve"> to match your GDK edition.</w:t>
+      </w:r>
+    </w:p>
+    <w:p>
+      <w:pPr>
         <w:rPr>
           <w:i/>
           <w:iCs/>
         </w:rPr>
-        <w:t xml:space="preserve"> to match your GDK edition</w:t>
-      </w:r>
-      <w:r>
+      </w:pPr>
+    </w:p>
+    <w:p>
+      <w:pPr>
         <w:rPr>
           <w:i/>
           <w:iCs/>
         </w:rPr>
-        <w:t xml:space="preserve"> and Windows SDK version.</w:t>
+      </w:pPr>
+      <w:r>
+        <w:rPr>
+          <w:i/>
+          <w:iCs/>
+        </w:rPr>
+        <w:t xml:space="preserve">Verify you are using </w:t>
+      </w:r>
+      <w:proofErr w:type="spellStart"/>
+      <w:r>
+        <w:rPr>
+          <w:i/>
+          <w:iCs/>
+        </w:rPr>
+        <w:t>CMake</w:t>
+      </w:r>
+      <w:proofErr w:type="spellEnd"/>
+      <w:r>
+        <w:rPr>
+          <w:i/>
+          <w:iCs/>
+        </w:rPr>
+        <w:t xml:space="preserve"> 3.20 or later with:</w:t>
+      </w:r>
+      <w:r>
+        <w:rPr>
+          <w:i/>
+          <w:iCs/>
+        </w:rPr>
+        <w:br/>
+      </w:r>
+    </w:p>
+    <w:p>
+      <w:pPr>
+        <w:rPr>
+          <w:i/>
+          <w:iCs/>
+        </w:rPr>
+      </w:pPr>
+      <w:proofErr w:type="spellStart"/>
+      <w:r>
+        <w:rPr>
+          <w:rFonts w:ascii="Consolas" w:hAnsi="Consolas"/>
+          <w:szCs w:val="20"/>
+        </w:rPr>
+        <w:t>cmake</w:t>
+      </w:r>
+      <w:proofErr w:type="spellEnd"/>
+      <w:r>
+        <w:rPr>
+          <w:rFonts w:ascii="Consolas" w:hAnsi="Consolas"/>
+          <w:szCs w:val="20"/>
+        </w:rPr>
+        <w:t xml:space="preserve"> --</w:t>
+      </w:r>
+      <w:r>
+        <w:rPr>
+          <w:rFonts w:ascii="Consolas" w:hAnsi="Consolas"/>
+          <w:szCs w:val="20"/>
+        </w:rPr>
+        <w:t>version</w:t>
       </w:r>
     </w:p>
     <w:bookmarkEnd w:id="2"/>
@@ -1142,12 +1153,23 @@
         <w:t xml:space="preserve">instance </w:t>
       </w:r>
       <w:r>
-        <w:t>and change to the sample directory:</w:t>
+        <w:t>and change to the sample directory</w:t>
+      </w:r>
+      <w:r>
+        <w:t xml:space="preserve"> for your target</w:t>
+      </w:r>
+      <w:r>
+        <w:t>:</w:t>
       </w:r>
     </w:p>
     <w:p/>
     <w:p>
       <w:pPr>
+        <w:pStyle w:val="ListParagraph"/>
+        <w:numPr>
+          <w:ilvl w:val="0"/>
+          <w:numId w:val="18"/>
+        </w:numPr>
         <w:rPr>
           <w:rFonts w:ascii="Consolas" w:hAnsi="Consolas"/>
         </w:rPr>
@@ -1172,36 +1194,187 @@
         </w:rPr>
         <w:t>\</w:t>
       </w:r>
-      <w:proofErr w:type="spellStart"/>
-      <w:r>
-        <w:rPr>
-          <w:rFonts w:ascii="Consolas" w:hAnsi="Consolas"/>
-        </w:rPr>
-        <w:t>XboxOne</w:t>
-      </w:r>
-      <w:proofErr w:type="spellEnd"/>
-      <w:r>
-        <w:rPr>
-          <w:rFonts w:ascii="Consolas" w:hAnsi="Consolas"/>
-        </w:rPr>
-        <w:t>\</w:t>
-      </w:r>
-      <w:r>
-        <w:rPr>
-          <w:rFonts w:ascii="Consolas" w:hAnsi="Consolas"/>
-        </w:rPr>
-        <w:t>out\build\&lt;config&gt;\</w:t>
-      </w:r>
-      <w:r>
-        <w:rPr>
-          <w:rFonts w:ascii="Consolas" w:hAnsi="Consolas"/>
-        </w:rPr>
-        <w:t>bin</w:t>
+      <w:r>
+        <w:rPr>
+          <w:rFonts w:ascii="Consolas" w:hAnsi="Consolas"/>
+        </w:rPr>
+        <w:t>Desktop</w:t>
+      </w:r>
+      <w:r>
+        <w:rPr>
+          <w:rFonts w:ascii="Consolas" w:hAnsi="Consolas"/>
+        </w:rPr>
+        <w:t>\out\build\x64-Debug\bin</w:t>
       </w:r>
     </w:p>
     <w:p/>
     <w:p>
       <w:pPr>
+        <w:pStyle w:val="ListParagraph"/>
+        <w:numPr>
+          <w:ilvl w:val="0"/>
+          <w:numId w:val="18"/>
+        </w:numPr>
+        <w:rPr>
+          <w:rFonts w:ascii="Consolas" w:hAnsi="Consolas"/>
+        </w:rPr>
+      </w:pPr>
+      <w:r>
+        <w:rPr>
+          <w:rFonts w:ascii="Consolas" w:hAnsi="Consolas"/>
+        </w:rPr>
+        <w:t xml:space="preserve">cd </w:t>
+      </w:r>
+      <w:proofErr w:type="spellStart"/>
+      <w:r>
+        <w:rPr>
+          <w:rFonts w:ascii="Consolas" w:hAnsi="Consolas"/>
+        </w:rPr>
+        <w:t>CMakeExample</w:t>
+      </w:r>
+      <w:proofErr w:type="spellEnd"/>
+      <w:r>
+        <w:rPr>
+          <w:rFonts w:ascii="Consolas" w:hAnsi="Consolas"/>
+        </w:rPr>
+        <w:t>\</w:t>
+      </w:r>
+      <w:r>
+        <w:rPr>
+          <w:rFonts w:ascii="Consolas" w:hAnsi="Consolas"/>
+        </w:rPr>
+        <w:t>Scarlett</w:t>
+      </w:r>
+      <w:r>
+        <w:rPr>
+          <w:rFonts w:ascii="Consolas" w:hAnsi="Consolas"/>
+        </w:rPr>
+        <w:t>\out\build\x64-Debug\bin</w:t>
+      </w:r>
+    </w:p>
+    <w:p/>
+    <w:p>
+      <w:pPr>
+        <w:pStyle w:val="ListParagraph"/>
+        <w:numPr>
+          <w:ilvl w:val="0"/>
+          <w:numId w:val="18"/>
+        </w:numPr>
+        <w:rPr>
+          <w:rFonts w:ascii="Consolas" w:hAnsi="Consolas"/>
+        </w:rPr>
+      </w:pPr>
+      <w:r>
+        <w:rPr>
+          <w:rFonts w:ascii="Consolas" w:hAnsi="Consolas"/>
+        </w:rPr>
+        <w:t xml:space="preserve">cd </w:t>
+      </w:r>
+      <w:proofErr w:type="spellStart"/>
+      <w:r>
+        <w:rPr>
+          <w:rFonts w:ascii="Consolas" w:hAnsi="Consolas"/>
+        </w:rPr>
+        <w:t>CMakeExample</w:t>
+      </w:r>
+      <w:proofErr w:type="spellEnd"/>
+      <w:r>
+        <w:rPr>
+          <w:rFonts w:ascii="Consolas" w:hAnsi="Consolas"/>
+        </w:rPr>
+        <w:t>\</w:t>
+      </w:r>
+      <w:proofErr w:type="spellStart"/>
+      <w:r>
+        <w:rPr>
+          <w:rFonts w:ascii="Consolas" w:hAnsi="Consolas"/>
+        </w:rPr>
+        <w:t>XboxOne</w:t>
+      </w:r>
+      <w:proofErr w:type="spellEnd"/>
+      <w:r>
+        <w:rPr>
+          <w:rFonts w:ascii="Consolas" w:hAnsi="Consolas"/>
+        </w:rPr>
+        <w:t>\</w:t>
+      </w:r>
+      <w:r>
+        <w:rPr>
+          <w:rFonts w:ascii="Consolas" w:hAnsi="Consolas"/>
+        </w:rPr>
+        <w:t>out\build\</w:t>
+      </w:r>
+      <w:r>
+        <w:rPr>
+          <w:rFonts w:ascii="Consolas" w:hAnsi="Consolas"/>
+        </w:rPr>
+        <w:t>x64-Debug</w:t>
+      </w:r>
+      <w:r>
+        <w:rPr>
+          <w:rFonts w:ascii="Consolas" w:hAnsi="Consolas"/>
+        </w:rPr>
+        <w:t>\</w:t>
+      </w:r>
+      <w:r>
+        <w:rPr>
+          <w:rFonts w:ascii="Consolas" w:hAnsi="Consolas"/>
+        </w:rPr>
+        <w:t>bin</w:t>
+      </w:r>
+    </w:p>
+    <w:p/>
+    <w:p>
+      <w:pPr>
+        <w:pStyle w:val="Heading2"/>
+      </w:pPr>
+      <w:r>
+        <w:t>Targeting Desktop</w:t>
+      </w:r>
+    </w:p>
+    <w:p>
+      <w:r>
+        <w:t>To run the ‘loose layout’, use:</w:t>
+      </w:r>
+    </w:p>
+    <w:p/>
+    <w:p>
+      <w:pPr>
+        <w:rPr>
+          <w:rFonts w:ascii="Consolas" w:hAnsi="Consolas"/>
+        </w:rPr>
+      </w:pPr>
+      <w:r>
+        <w:rPr>
+          <w:rFonts w:ascii="Consolas" w:hAnsi="Consolas"/>
+        </w:rPr>
+        <w:t>cd bin\Gaming.Desktop.x64</w:t>
+      </w:r>
+    </w:p>
+    <w:p>
+      <w:pPr>
+        <w:rPr>
+          <w:rFonts w:ascii="Consolas" w:hAnsi="Consolas"/>
+        </w:rPr>
+      </w:pPr>
+      <w:r>
+        <w:rPr>
+          <w:rFonts w:ascii="Consolas" w:hAnsi="Consolas"/>
+        </w:rPr>
+        <w:t>CMakeExampleDesktop.exe</w:t>
+      </w:r>
+    </w:p>
+    <w:p/>
+    <w:p>
+      <w:pPr>
+        <w:pStyle w:val="Heading2"/>
+      </w:pPr>
+      <w:r>
+        <w:t>Targeting Xbox One or Xbox Series X|S</w:t>
+      </w:r>
+    </w:p>
+    <w:p>
+      <w:pPr>
         <w:pStyle w:val="Heading3"/>
       </w:pPr>
       <w:r>
@@ -1214,13 +1387,8 @@
       <w:proofErr w:type="gramEnd"/>
     </w:p>
     <w:p>
-      <w:proofErr w:type="gramStart"/>
-      <w:r>
-        <w:t>To do</w:t>
-      </w:r>
-      <w:proofErr w:type="gramEnd"/>
-      <w:r>
-        <w:t xml:space="preserve"> push deploy the ‘loose’ layout:</w:t>
+      <w:r>
+        <w:t>To do push deploy the ‘loose’ layout:</w:t>
       </w:r>
     </w:p>
     <w:p/>
@@ -1242,6 +1410,59 @@
         <w:rPr>
           <w:rFonts w:ascii="Consolas" w:hAnsi="Consolas"/>
         </w:rPr>
+        <w:t xml:space="preserve"> deploy Gaming.Xbox.</w:t>
+      </w:r>
+      <w:r>
+        <w:rPr>
+          <w:rFonts w:ascii="Consolas" w:hAnsi="Consolas"/>
+        </w:rPr>
+        <w:t>Scarlett</w:t>
+      </w:r>
+      <w:r>
+        <w:rPr>
+          <w:rFonts w:ascii="Consolas" w:hAnsi="Consolas"/>
+        </w:rPr>
+        <w:t>.x64</w:t>
+      </w:r>
+    </w:p>
+    <w:p>
+      <w:pPr>
+        <w:rPr>
+          <w:rFonts w:ascii="Consolas" w:hAnsi="Consolas"/>
+        </w:rPr>
+      </w:pPr>
+    </w:p>
+    <w:p>
+      <w:r>
+        <w:lastRenderedPageBreak/>
+        <w:t>-or-</w:t>
+      </w:r>
+    </w:p>
+    <w:p>
+      <w:pPr>
+        <w:rPr>
+          <w:rFonts w:ascii="Consolas" w:hAnsi="Consolas"/>
+        </w:rPr>
+      </w:pPr>
+    </w:p>
+    <w:p>
+      <w:pPr>
+        <w:rPr>
+          <w:rFonts w:ascii="Consolas" w:hAnsi="Consolas"/>
+        </w:rPr>
+      </w:pPr>
+      <w:proofErr w:type="spellStart"/>
+      <w:r>
+        <w:rPr>
+          <w:rFonts w:ascii="Consolas" w:hAnsi="Consolas"/>
+        </w:rPr>
+        <w:t>xbapp</w:t>
+      </w:r>
+      <w:proofErr w:type="spellEnd"/>
+      <w:r>
+        <w:rPr>
+          <w:rFonts w:ascii="Consolas" w:hAnsi="Consolas"/>
+        </w:rPr>
         <w:t xml:space="preserve"> deploy </w:t>
       </w:r>
       <w:proofErr w:type="gramStart"/>
@@ -1304,226 +1525,401 @@
         <w:rPr>
           <w:rFonts w:ascii="Consolas" w:hAnsi="Consolas"/>
         </w:rPr>
-        <w:t xml:space="preserve"> launch Gaming.Xbox.XboxOne.x64\CMakeExampleXboxOne.exe</w:t>
+        <w:t xml:space="preserve"> launch </w:t>
+      </w:r>
+      <w:proofErr w:type="gramStart"/>
+      <w:r>
+        <w:rPr>
+          <w:rFonts w:ascii="Consolas" w:hAnsi="Consolas"/>
+        </w:rPr>
+        <w:t>Gaming.Xbox.</w:t>
+      </w:r>
+      <w:r>
+        <w:rPr>
+          <w:rFonts w:ascii="Consolas" w:hAnsi="Consolas"/>
+        </w:rPr>
+        <w:t>Scarlett</w:t>
+      </w:r>
+      <w:r>
+        <w:rPr>
+          <w:rFonts w:ascii="Consolas" w:hAnsi="Consolas"/>
+        </w:rPr>
+        <w:t>.x64\CMakeExample</w:t>
+      </w:r>
+      <w:r>
+        <w:rPr>
+          <w:rFonts w:ascii="Consolas" w:hAnsi="Consolas"/>
+        </w:rPr>
+        <w:t>Scarlett</w:t>
+      </w:r>
+      <w:r>
+        <w:rPr>
+          <w:rFonts w:ascii="Consolas" w:hAnsi="Consolas"/>
+        </w:rPr>
+        <w:t>.exe</w:t>
+      </w:r>
+      <w:proofErr w:type="gramEnd"/>
+    </w:p>
+    <w:p>
+      <w:pPr>
+        <w:rPr>
+          <w:rFonts w:ascii="Consolas" w:hAnsi="Consolas"/>
+        </w:rPr>
+      </w:pPr>
+    </w:p>
+    <w:p>
+      <w:r>
+        <w:t>-or-</w:t>
+      </w:r>
+    </w:p>
+    <w:p>
+      <w:pPr>
+        <w:rPr>
+          <w:rFonts w:ascii="Consolas" w:hAnsi="Consolas"/>
+        </w:rPr>
+      </w:pPr>
+    </w:p>
+    <w:p>
+      <w:pPr>
+        <w:rPr>
+          <w:rFonts w:ascii="Consolas" w:hAnsi="Consolas"/>
+        </w:rPr>
+      </w:pPr>
+      <w:proofErr w:type="spellStart"/>
+      <w:r>
+        <w:rPr>
+          <w:rFonts w:ascii="Consolas" w:hAnsi="Consolas"/>
+        </w:rPr>
+        <w:t>xb</w:t>
+      </w:r>
+      <w:r>
+        <w:rPr>
+          <w:rFonts w:ascii="Consolas" w:hAnsi="Consolas"/>
+        </w:rPr>
+        <w:t>a</w:t>
+      </w:r>
+      <w:r>
+        <w:rPr>
+          <w:rFonts w:ascii="Consolas" w:hAnsi="Consolas"/>
+        </w:rPr>
+        <w:t>pp</w:t>
+      </w:r>
+      <w:proofErr w:type="spellEnd"/>
+      <w:r>
+        <w:rPr>
+          <w:rFonts w:ascii="Consolas" w:hAnsi="Consolas"/>
+        </w:rPr>
+        <w:t xml:space="preserve"> launch </w:t>
+      </w:r>
+      <w:proofErr w:type="gramStart"/>
+      <w:r>
+        <w:rPr>
+          <w:rFonts w:ascii="Consolas" w:hAnsi="Consolas"/>
+        </w:rPr>
+        <w:t>Gaming.Xbox.XboxOne.x64\CMakeExampleXboxOne.exe</w:t>
+      </w:r>
+      <w:proofErr w:type="gramEnd"/>
+    </w:p>
+    <w:p>
+      <w:pPr>
+        <w:rPr>
+          <w:rFonts w:ascii="Consolas" w:hAnsi="Consolas"/>
+        </w:rPr>
+      </w:pPr>
+    </w:p>
+    <w:p>
+      <w:pPr>
+        <w:pStyle w:val="Heading2"/>
+      </w:pPr>
+      <w:r>
+        <w:t xml:space="preserve">Packaged </w:t>
+      </w:r>
+      <w:proofErr w:type="gramStart"/>
+      <w:r>
+        <w:t>deployment</w:t>
+      </w:r>
+      <w:proofErr w:type="gramEnd"/>
+    </w:p>
+    <w:p>
+      <w:r>
+        <w:t xml:space="preserve">To </w:t>
+      </w:r>
+      <w:r>
+        <w:t>create a package:</w:t>
       </w:r>
     </w:p>
     <w:p/>
     <w:p>
       <w:pPr>
-        <w:pStyle w:val="Heading3"/>
-      </w:pPr>
-      <w:r>
-        <w:t>Packaged deployment</w:t>
+        <w:rPr>
+          <w:rFonts w:ascii="Consolas" w:hAnsi="Consolas"/>
+        </w:rPr>
+      </w:pPr>
+      <w:proofErr w:type="spellStart"/>
+      <w:r>
+        <w:rPr>
+          <w:rFonts w:ascii="Consolas" w:hAnsi="Consolas"/>
+        </w:rPr>
+        <w:t>makepkg</w:t>
+      </w:r>
+      <w:proofErr w:type="spellEnd"/>
+      <w:r>
+        <w:rPr>
+          <w:rFonts w:ascii="Consolas" w:hAnsi="Consolas"/>
+        </w:rPr>
+        <w:t xml:space="preserve"> </w:t>
+      </w:r>
+      <w:proofErr w:type="spellStart"/>
+      <w:r>
+        <w:rPr>
+          <w:rFonts w:ascii="Consolas" w:hAnsi="Consolas"/>
+        </w:rPr>
+        <w:t>genmap</w:t>
+      </w:r>
+      <w:proofErr w:type="spellEnd"/>
+      <w:r>
+        <w:rPr>
+          <w:rFonts w:ascii="Consolas" w:hAnsi="Consolas"/>
+        </w:rPr>
+        <w:t xml:space="preserve"> /f chunks.xml /d Gaming.</w:t>
+      </w:r>
+      <w:r>
+        <w:rPr>
+          <w:rFonts w:ascii="Consolas" w:hAnsi="Consolas"/>
+        </w:rPr>
+        <w:t>Desktop</w:t>
+      </w:r>
+      <w:r>
+        <w:rPr>
+          <w:rFonts w:ascii="Consolas" w:hAnsi="Consolas"/>
+        </w:rPr>
+        <w:t>.x64</w:t>
       </w:r>
     </w:p>
     <w:p>
-      <w:r>
-        <w:t xml:space="preserve">To </w:t>
-      </w:r>
-      <w:r>
-        <w:t>create a package:</w:t>
-      </w:r>
+      <w:pPr>
+        <w:rPr>
+          <w:rFonts w:ascii="Consolas" w:hAnsi="Consolas"/>
+        </w:rPr>
+      </w:pPr>
+      <w:proofErr w:type="spellStart"/>
+      <w:r>
+        <w:rPr>
+          <w:rFonts w:ascii="Consolas" w:hAnsi="Consolas"/>
+        </w:rPr>
+        <w:t>makepkg</w:t>
+      </w:r>
+      <w:proofErr w:type="spellEnd"/>
+      <w:r>
+        <w:rPr>
+          <w:rFonts w:ascii="Consolas" w:hAnsi="Consolas"/>
+        </w:rPr>
+        <w:t xml:space="preserve"> pack /f chunks.xml</w:t>
+      </w:r>
+      <w:r>
+        <w:rPr>
+          <w:rFonts w:ascii="Consolas" w:hAnsi="Consolas"/>
+        </w:rPr>
+        <w:t xml:space="preserve"> /</w:t>
+      </w:r>
+      <w:proofErr w:type="spellStart"/>
+      <w:r>
+        <w:rPr>
+          <w:rFonts w:ascii="Consolas" w:hAnsi="Consolas"/>
+        </w:rPr>
+        <w:t>lt</w:t>
+      </w:r>
+      <w:proofErr w:type="spellEnd"/>
+      <w:r>
+        <w:rPr>
+          <w:rFonts w:ascii="Consolas" w:hAnsi="Consolas"/>
+        </w:rPr>
+        <w:t xml:space="preserve"> /d Gaming.</w:t>
+      </w:r>
+      <w:r>
+        <w:rPr>
+          <w:rFonts w:ascii="Consolas" w:hAnsi="Consolas"/>
+        </w:rPr>
+        <w:t>Desktop</w:t>
+      </w:r>
+      <w:r>
+        <w:rPr>
+          <w:rFonts w:ascii="Consolas" w:hAnsi="Consolas"/>
+        </w:rPr>
+        <w:t>.x64 /</w:t>
+      </w:r>
+      <w:proofErr w:type="gramStart"/>
+      <w:r>
+        <w:rPr>
+          <w:rFonts w:ascii="Consolas" w:hAnsi="Consolas"/>
+        </w:rPr>
+        <w:t>pd .</w:t>
+      </w:r>
+      <w:proofErr w:type="gramEnd"/>
+      <w:r>
+        <w:rPr>
+          <w:rFonts w:ascii="Consolas" w:hAnsi="Consolas"/>
+        </w:rPr>
+        <w:t xml:space="preserve"> /</w:t>
+      </w:r>
+      <w:proofErr w:type="gramStart"/>
+      <w:r>
+        <w:rPr>
+          <w:rFonts w:ascii="Consolas" w:hAnsi="Consolas"/>
+        </w:rPr>
+        <w:t>pc</w:t>
+      </w:r>
+      <w:proofErr w:type="gramEnd"/>
     </w:p>
     <w:p/>
     <w:p>
       <w:pPr>
         <w:rPr>
-          <w:rFonts w:ascii="Consolas" w:hAnsi="Consolas"/>
-        </w:rPr>
-      </w:pPr>
-      <w:proofErr w:type="spellStart"/>
-      <w:r>
-        <w:rPr>
-          <w:rFonts w:ascii="Consolas" w:hAnsi="Consolas"/>
-        </w:rPr>
-        <w:t>makepkg</w:t>
-      </w:r>
-      <w:proofErr w:type="spellEnd"/>
-      <w:r>
-        <w:rPr>
-          <w:rFonts w:ascii="Consolas" w:hAnsi="Consolas"/>
-        </w:rPr>
-        <w:t xml:space="preserve"> </w:t>
-      </w:r>
-      <w:proofErr w:type="spellStart"/>
-      <w:r>
-        <w:rPr>
-          <w:rFonts w:ascii="Consolas" w:hAnsi="Consolas"/>
-        </w:rPr>
-        <w:t>genmap</w:t>
-      </w:r>
-      <w:proofErr w:type="spellEnd"/>
-      <w:r>
-        <w:rPr>
-          <w:rFonts w:ascii="Consolas" w:hAnsi="Consolas"/>
-        </w:rPr>
-        <w:t xml:space="preserve"> /f chunks.xml /d </w:t>
-      </w:r>
-      <w:proofErr w:type="gramStart"/>
-      <w:r>
-        <w:rPr>
-          <w:rFonts w:ascii="Consolas" w:hAnsi="Consolas"/>
-        </w:rPr>
-        <w:t>Gaming.Xbox.XboxOne.x</w:t>
-      </w:r>
-      <w:proofErr w:type="gramEnd"/>
-      <w:r>
-        <w:rPr>
-          <w:rFonts w:ascii="Consolas" w:hAnsi="Consolas"/>
-        </w:rPr>
-        <w:t>64</w:t>
-      </w:r>
-    </w:p>
-    <w:p>
-      <w:pPr>
-        <w:rPr>
-          <w:rFonts w:ascii="Consolas" w:hAnsi="Consolas"/>
-        </w:rPr>
-      </w:pPr>
-      <w:proofErr w:type="spellStart"/>
-      <w:r>
-        <w:rPr>
-          <w:rFonts w:ascii="Consolas" w:hAnsi="Consolas"/>
-        </w:rPr>
-        <w:t>makepkg</w:t>
-      </w:r>
-      <w:proofErr w:type="spellEnd"/>
-      <w:r>
-        <w:rPr>
-          <w:rFonts w:ascii="Consolas" w:hAnsi="Consolas"/>
-        </w:rPr>
-        <w:t xml:space="preserve"> pack /f chunks.xml</w:t>
-      </w:r>
-      <w:r>
-        <w:rPr>
-          <w:rFonts w:ascii="Consolas" w:hAnsi="Consolas"/>
-        </w:rPr>
-        <w:t xml:space="preserve"> /</w:t>
-      </w:r>
-      <w:proofErr w:type="spellStart"/>
-      <w:r>
-        <w:rPr>
-          <w:rFonts w:ascii="Consolas" w:hAnsi="Consolas"/>
-        </w:rPr>
-        <w:t>l</w:t>
-      </w:r>
-      <w:r>
-        <w:rPr>
-          <w:rFonts w:ascii="Consolas" w:hAnsi="Consolas"/>
-        </w:rPr>
-        <w:t>t</w:t>
-      </w:r>
-      <w:proofErr w:type="spellEnd"/>
-      <w:r>
-        <w:rPr>
-          <w:rFonts w:ascii="Consolas" w:hAnsi="Consolas"/>
-        </w:rPr>
-        <w:t xml:space="preserve"> /d </w:t>
-      </w:r>
-      <w:proofErr w:type="gramStart"/>
-      <w:r>
-        <w:rPr>
-          <w:rFonts w:ascii="Consolas" w:hAnsi="Consolas"/>
-        </w:rPr>
-        <w:t>Gaming.Xbox.XboxOne.x</w:t>
-      </w:r>
-      <w:proofErr w:type="gramEnd"/>
-      <w:r>
-        <w:rPr>
-          <w:rFonts w:ascii="Consolas" w:hAnsi="Consolas"/>
-        </w:rPr>
-        <w:t>64 /pd .</w:t>
+          <w:b/>
+        </w:rPr>
+      </w:pPr>
+      <w:r>
+        <w:t>-or-</w:t>
       </w:r>
     </w:p>
     <w:p/>
     <w:p>
       <w:pPr>
         <w:rPr>
-          <w:b/>
-        </w:rPr>
-      </w:pPr>
-      <w:r>
-        <w:t xml:space="preserve">For </w:t>
-      </w:r>
-      <w:r>
-        <w:t>D</w:t>
-      </w:r>
-      <w:r>
-        <w:t>esktop</w:t>
-      </w:r>
-      <w:r>
-        <w:t xml:space="preserve"> packaging</w:t>
-      </w:r>
-      <w:r>
-        <w:t xml:space="preserve">, </w:t>
-      </w:r>
-      <w:r>
-        <w:t xml:space="preserve">also </w:t>
-      </w:r>
-      <w:r>
-        <w:t xml:space="preserve">add </w:t>
-      </w:r>
-      <w:r>
-        <w:rPr>
-          <w:rFonts w:ascii="Consolas" w:hAnsi="Consolas"/>
-        </w:rPr>
-        <w:t>/pc</w:t>
-      </w:r>
-      <w:r>
-        <w:rPr>
-          <w:rFonts w:ascii="Consolas" w:hAnsi="Consolas"/>
-          <w:b/>
+          <w:rFonts w:ascii="Consolas" w:hAnsi="Consolas"/>
+        </w:rPr>
+      </w:pPr>
+      <w:proofErr w:type="spellStart"/>
+      <w:r>
+        <w:rPr>
+          <w:rFonts w:ascii="Consolas" w:hAnsi="Consolas"/>
+        </w:rPr>
+        <w:t>makepkg</w:t>
+      </w:r>
+      <w:proofErr w:type="spellEnd"/>
+      <w:r>
+        <w:rPr>
+          <w:rFonts w:ascii="Consolas" w:hAnsi="Consolas"/>
         </w:rPr>
         <w:t xml:space="preserve"> </w:t>
       </w:r>
-      <w:r>
-        <w:t>to the second command line.</w:t>
+      <w:proofErr w:type="spellStart"/>
+      <w:r>
+        <w:rPr>
+          <w:rFonts w:ascii="Consolas" w:hAnsi="Consolas"/>
+        </w:rPr>
+        <w:t>genmap</w:t>
+      </w:r>
+      <w:proofErr w:type="spellEnd"/>
+      <w:r>
+        <w:rPr>
+          <w:rFonts w:ascii="Consolas" w:hAnsi="Consolas"/>
+        </w:rPr>
+        <w:t xml:space="preserve"> /f chunks.xml /d </w:t>
+      </w:r>
+      <w:proofErr w:type="gramStart"/>
+      <w:r>
+        <w:rPr>
+          <w:rFonts w:ascii="Consolas" w:hAnsi="Consolas"/>
+        </w:rPr>
+        <w:t>Gaming.Xbox.</w:t>
+      </w:r>
+      <w:r>
+        <w:rPr>
+          <w:rFonts w:ascii="Consolas" w:hAnsi="Consolas"/>
+        </w:rPr>
+        <w:t>Scarlett</w:t>
+      </w:r>
+      <w:r>
+        <w:rPr>
+          <w:rFonts w:ascii="Consolas" w:hAnsi="Consolas"/>
+        </w:rPr>
+        <w:t>.x</w:t>
+      </w:r>
+      <w:proofErr w:type="gramEnd"/>
+      <w:r>
+        <w:rPr>
+          <w:rFonts w:ascii="Consolas" w:hAnsi="Consolas"/>
+        </w:rPr>
+        <w:t>64</w:t>
+      </w:r>
+    </w:p>
+    <w:p>
+      <w:pPr>
+        <w:rPr>
+          <w:rFonts w:ascii="Consolas" w:hAnsi="Consolas"/>
+        </w:rPr>
+      </w:pPr>
+      <w:proofErr w:type="spellStart"/>
+      <w:r>
+        <w:rPr>
+          <w:rFonts w:ascii="Consolas" w:hAnsi="Consolas"/>
+        </w:rPr>
+        <w:t>makepkg</w:t>
+      </w:r>
+      <w:proofErr w:type="spellEnd"/>
+      <w:r>
+        <w:rPr>
+          <w:rFonts w:ascii="Consolas" w:hAnsi="Consolas"/>
+        </w:rPr>
+        <w:t xml:space="preserve"> pack /f chunks.xml</w:t>
+      </w:r>
+      <w:r>
+        <w:rPr>
+          <w:rFonts w:ascii="Consolas" w:hAnsi="Consolas"/>
+        </w:rPr>
+        <w:t xml:space="preserve"> /</w:t>
+      </w:r>
+      <w:proofErr w:type="spellStart"/>
+      <w:r>
+        <w:rPr>
+          <w:rFonts w:ascii="Consolas" w:hAnsi="Consolas"/>
+        </w:rPr>
+        <w:t>lt</w:t>
+      </w:r>
+      <w:proofErr w:type="spellEnd"/>
+      <w:r>
+        <w:rPr>
+          <w:rFonts w:ascii="Consolas" w:hAnsi="Consolas"/>
+        </w:rPr>
+        <w:t xml:space="preserve"> /d </w:t>
+      </w:r>
+      <w:proofErr w:type="gramStart"/>
+      <w:r>
+        <w:rPr>
+          <w:rFonts w:ascii="Consolas" w:hAnsi="Consolas"/>
+        </w:rPr>
+        <w:t>Gaming.Xbox.</w:t>
+      </w:r>
+      <w:r>
+        <w:rPr>
+          <w:rFonts w:ascii="Consolas" w:hAnsi="Consolas"/>
+        </w:rPr>
+        <w:t>Scarlett</w:t>
+      </w:r>
+      <w:r>
+        <w:rPr>
+          <w:rFonts w:ascii="Consolas" w:hAnsi="Consolas"/>
+        </w:rPr>
+        <w:t>.x</w:t>
+      </w:r>
+      <w:proofErr w:type="gramEnd"/>
+      <w:r>
+        <w:rPr>
+          <w:rFonts w:ascii="Consolas" w:hAnsi="Consolas"/>
+        </w:rPr>
+        <w:t>64 /pd .</w:t>
       </w:r>
     </w:p>
     <w:p/>
     <w:p>
-      <w:r>
-        <w:t>Then install the resulting package to your console</w:t>
-      </w:r>
-      <w:r>
-        <w:t xml:space="preserve"> (the </w:t>
-      </w:r>
-      <w:proofErr w:type="gramStart"/>
-      <w:r>
-        <w:t xml:space="preserve">exact </w:t>
-      </w:r>
-      <w:r>
-        <w:rPr>
-          <w:rFonts w:ascii="Consolas" w:hAnsi="Consolas"/>
-        </w:rPr>
-        <w:t>.</w:t>
-      </w:r>
-      <w:proofErr w:type="spellStart"/>
-      <w:r>
-        <w:rPr>
-          <w:rFonts w:ascii="Consolas" w:hAnsi="Consolas"/>
-        </w:rPr>
-        <w:t>xvc</w:t>
-      </w:r>
-      <w:proofErr w:type="spellEnd"/>
-      <w:proofErr w:type="gramEnd"/>
-      <w:r>
-        <w:rPr>
-          <w:rFonts w:ascii="Consolas" w:hAnsi="Consolas"/>
-        </w:rPr>
-        <w:t xml:space="preserve"> </w:t>
-      </w:r>
-      <w:r>
-        <w:t xml:space="preserve">filename </w:t>
-      </w:r>
-      <w:r>
-        <w:t xml:space="preserve">will </w:t>
-      </w:r>
-      <w:r>
-        <w:t>vary)</w:t>
-      </w:r>
-      <w:r>
-        <w:t>:</w:t>
+      <w:pPr>
+        <w:rPr>
+          <w:b/>
+        </w:rPr>
+      </w:pPr>
+      <w:r>
+        <w:t>-or-</w:t>
       </w:r>
     </w:p>
     <w:p/>
@@ -1538,39 +1934,146 @@
         <w:rPr>
           <w:rFonts w:ascii="Consolas" w:hAnsi="Consolas"/>
         </w:rPr>
-        <w:t>xbapp</w:t>
+        <w:t>makepkg</w:t>
       </w:r>
       <w:proofErr w:type="spellEnd"/>
       <w:r>
         <w:rPr>
           <w:rFonts w:ascii="Consolas" w:hAnsi="Consolas"/>
         </w:rPr>
-        <w:t xml:space="preserve"> install CMakeExampleXboxOne_1.0.0.0_neutral__zjr0dfhgjwvde.xvc</w:t>
+        <w:t xml:space="preserve"> </w:t>
+      </w:r>
+      <w:proofErr w:type="spellStart"/>
+      <w:r>
+        <w:rPr>
+          <w:rFonts w:ascii="Consolas" w:hAnsi="Consolas"/>
+        </w:rPr>
+        <w:t>genmap</w:t>
+      </w:r>
+      <w:proofErr w:type="spellEnd"/>
+      <w:r>
+        <w:rPr>
+          <w:rFonts w:ascii="Consolas" w:hAnsi="Consolas"/>
+        </w:rPr>
+        <w:t xml:space="preserve"> /f chunks.xml /d </w:t>
+      </w:r>
+      <w:proofErr w:type="gramStart"/>
+      <w:r>
+        <w:rPr>
+          <w:rFonts w:ascii="Consolas" w:hAnsi="Consolas"/>
+        </w:rPr>
+        <w:t>Gaming.Xbox.XboxOne.x</w:t>
+      </w:r>
+      <w:proofErr w:type="gramEnd"/>
+      <w:r>
+        <w:rPr>
+          <w:rFonts w:ascii="Consolas" w:hAnsi="Consolas"/>
+        </w:rPr>
+        <w:t>64</w:t>
+      </w:r>
+    </w:p>
+    <w:p>
+      <w:pPr>
+        <w:rPr>
+          <w:rFonts w:ascii="Consolas" w:hAnsi="Consolas"/>
+        </w:rPr>
+      </w:pPr>
+      <w:proofErr w:type="spellStart"/>
+      <w:r>
+        <w:rPr>
+          <w:rFonts w:ascii="Consolas" w:hAnsi="Consolas"/>
+        </w:rPr>
+        <w:t>makepkg</w:t>
+      </w:r>
+      <w:proofErr w:type="spellEnd"/>
+      <w:r>
+        <w:rPr>
+          <w:rFonts w:ascii="Consolas" w:hAnsi="Consolas"/>
+        </w:rPr>
+        <w:t xml:space="preserve"> pack /f chunks.xml</w:t>
+      </w:r>
+      <w:r>
+        <w:rPr>
+          <w:rFonts w:ascii="Consolas" w:hAnsi="Consolas"/>
+        </w:rPr>
+        <w:t xml:space="preserve"> /</w:t>
+      </w:r>
+      <w:proofErr w:type="spellStart"/>
+      <w:r>
+        <w:rPr>
+          <w:rFonts w:ascii="Consolas" w:hAnsi="Consolas"/>
+        </w:rPr>
+        <w:t>l</w:t>
+      </w:r>
+      <w:r>
+        <w:rPr>
+          <w:rFonts w:ascii="Consolas" w:hAnsi="Consolas"/>
+        </w:rPr>
+        <w:t>t</w:t>
+      </w:r>
+      <w:proofErr w:type="spellEnd"/>
+      <w:r>
+        <w:rPr>
+          <w:rFonts w:ascii="Consolas" w:hAnsi="Consolas"/>
+        </w:rPr>
+        <w:t xml:space="preserve"> /d </w:t>
+      </w:r>
+      <w:proofErr w:type="gramStart"/>
+      <w:r>
+        <w:rPr>
+          <w:rFonts w:ascii="Consolas" w:hAnsi="Consolas"/>
+        </w:rPr>
+        <w:t>Gaming.Xbox.XboxOne.x</w:t>
+      </w:r>
+      <w:proofErr w:type="gramEnd"/>
+      <w:r>
+        <w:rPr>
+          <w:rFonts w:ascii="Consolas" w:hAnsi="Consolas"/>
+        </w:rPr>
+        <w:t>64 /pd .</w:t>
       </w:r>
     </w:p>
     <w:p/>
     <w:p>
       <w:r>
-        <w:t xml:space="preserve">For Desktop, the extension is </w:t>
+        <w:t>Then install the resulting package to your console</w:t>
+      </w:r>
+      <w:r>
+        <w:t xml:space="preserve"> (the </w:t>
       </w:r>
       <w:proofErr w:type="gramStart"/>
       <w:r>
-        <w:t>“.</w:t>
+        <w:t xml:space="preserve">exact </w:t>
+      </w:r>
+      <w:r>
+        <w:rPr>
+          <w:rFonts w:ascii="Consolas" w:hAnsi="Consolas"/>
+        </w:rPr>
+        <w:t>.</w:t>
       </w:r>
       <w:proofErr w:type="spellStart"/>
       <w:r>
-        <w:t>msixvc</w:t>
+        <w:rPr>
+          <w:rFonts w:ascii="Consolas" w:hAnsi="Consolas"/>
+        </w:rPr>
+        <w:t>xvc</w:t>
       </w:r>
       <w:proofErr w:type="spellEnd"/>
       <w:proofErr w:type="gramEnd"/>
       <w:r>
-        <w:t>” (the exact file</w:t>
-      </w:r>
-      <w:r>
-        <w:t>name</w:t>
-      </w:r>
-      <w:r>
-        <w:t xml:space="preserve"> will vary)</w:t>
+        <w:rPr>
+          <w:rFonts w:ascii="Consolas" w:hAnsi="Consolas"/>
+        </w:rPr>
+        <w:t xml:space="preserve"> </w:t>
+      </w:r>
+      <w:r>
+        <w:t xml:space="preserve">filename </w:t>
+      </w:r>
+      <w:r>
+        <w:t xml:space="preserve">will </w:t>
+      </w:r>
+      <w:r>
+        <w:t>vary)</w:t>
       </w:r>
       <w:r>
         <w:t>:</w:t>
@@ -1588,7 +2091,6 @@
         <w:rPr>
           <w:rFonts w:ascii="Consolas" w:hAnsi="Consolas"/>
         </w:rPr>
-        <w:lastRenderedPageBreak/>
         <w:t>xbapp</w:t>
       </w:r>
       <w:proofErr w:type="spellEnd"/>
@@ -1596,13 +2098,63 @@
         <w:rPr>
           <w:rFonts w:ascii="Consolas" w:hAnsi="Consolas"/>
         </w:rPr>
-        <w:t xml:space="preserve"> install CMakeExampleXboxOne_1.0.0.0_neutral__zjr0dfhgjwvde.</w:t>
-      </w:r>
-      <w:r>
-        <w:rPr>
-          <w:rFonts w:ascii="Consolas" w:hAnsi="Consolas"/>
-        </w:rPr>
+        <w:t xml:space="preserve"> install CMakeExampleXboxOne_1.0.0.0_neutral__zjr0dfhgjwvde.xvc</w:t>
+      </w:r>
+    </w:p>
+    <w:p/>
+    <w:p>
+      <w:r>
+        <w:t xml:space="preserve">For Desktop, the extension is </w:t>
+      </w:r>
+      <w:proofErr w:type="gramStart"/>
+      <w:r>
+        <w:t>“.</w:t>
+      </w:r>
+      <w:proofErr w:type="spellStart"/>
+      <w:r>
         <w:t>msixvc</w:t>
+      </w:r>
+      <w:proofErr w:type="spellEnd"/>
+      <w:proofErr w:type="gramEnd"/>
+      <w:r>
+        <w:t>” (the exact file</w:t>
+      </w:r>
+      <w:r>
+        <w:t>name</w:t>
+      </w:r>
+      <w:r>
+        <w:t xml:space="preserve"> will vary)</w:t>
+      </w:r>
+      <w:r>
+        <w:t>:</w:t>
+      </w:r>
+    </w:p>
+    <w:p/>
+    <w:p>
+      <w:pPr>
+        <w:rPr>
+          <w:rFonts w:ascii="Consolas" w:hAnsi="Consolas"/>
+        </w:rPr>
+      </w:pPr>
+      <w:proofErr w:type="spellStart"/>
+      <w:r>
+        <w:rPr>
+          <w:rFonts w:ascii="Consolas" w:hAnsi="Consolas"/>
+        </w:rPr>
+        <w:t>xbapp</w:t>
+      </w:r>
+      <w:proofErr w:type="spellEnd"/>
+      <w:r>
+        <w:rPr>
+          <w:rFonts w:ascii="Consolas" w:hAnsi="Consolas"/>
+        </w:rPr>
+        <w:t xml:space="preserve"> install </w:t>
+      </w:r>
+      <w:r>
+        <w:rPr>
+          <w:rFonts w:ascii="Consolas" w:hAnsi="Consolas"/>
+        </w:rPr>
+        <w:t>CMakeExampleDesktop_1.0.0.0_x64__8wekyb3d8bbwe.msixvc</w:t>
       </w:r>
     </w:p>
     <w:p/>
@@ -1949,19 +2501,7 @@
                 <w:rPr>
                   <w:rStyle w:val="Hyperlink"/>
                 </w:rPr>
-                <w:t>https://aka.m</w:t>
-              </w:r>
-              <w:r>
-                <w:rPr>
-                  <w:rStyle w:val="Hyperlink"/>
-                </w:rPr>
-                <w:t>s</w:t>
-              </w:r>
-              <w:r>
-                <w:rPr>
-                  <w:rStyle w:val="Hyperlink"/>
-                </w:rPr>
-                <w:t>/msvcsecurity</w:t>
+                <w:t>https://aka.ms/msvcsecurity</w:t>
               </w:r>
             </w:hyperlink>
           </w:p>
@@ -2339,7 +2879,6 @@
               <w:rPr>
                 <w:rFonts w:ascii="Consolas" w:hAnsi="Consolas"/>
               </w:rPr>
-              <w:lastRenderedPageBreak/>
               <w:t>/JMC</w:t>
             </w:r>
           </w:p>
@@ -2734,6 +3273,7 @@
               <w:rPr>
                 <w:rFonts w:ascii="Consolas" w:hAnsi="Consolas"/>
               </w:rPr>
+              <w:lastRenderedPageBreak/>
               <w:t>/</w:t>
             </w:r>
             <w:proofErr w:type="spellStart"/>
@@ -2995,199 +3535,9 @@
     </w:p>
     <w:p>
       <w:pPr>
-        <w:pStyle w:val="Heading2"/>
-      </w:pPr>
-    </w:p>
-    <w:p>
-      <w:pPr>
-        <w:pStyle w:val="Heading2"/>
-      </w:pPr>
-      <w:r>
-        <w:t>Side-by-side toolsets</w:t>
-      </w:r>
-    </w:p>
-    <w:p>
-      <w:r>
-        <w:t xml:space="preserve">Per the </w:t>
-      </w:r>
-      <w:hyperlink r:id="rId35" w:history="1">
-        <w:r>
-          <w:rPr>
-            <w:rStyle w:val="Hyperlink"/>
-          </w:rPr>
-          <w:t>Visual C++ blog</w:t>
-        </w:r>
-      </w:hyperlink>
-      <w:r>
-        <w:t xml:space="preserve">, you can use older versions of the compiler toolset with the newer version of the Visual Studio IDE. For </w:t>
-      </w:r>
-      <w:proofErr w:type="spellStart"/>
-      <w:r>
-        <w:t>CMake</w:t>
-      </w:r>
-      <w:proofErr w:type="spellEnd"/>
-      <w:r>
-        <w:t xml:space="preserve">, you do this via </w:t>
-      </w:r>
-      <w:proofErr w:type="spellStart"/>
-      <w:r>
-        <w:rPr>
-          <w:b/>
-          <w:bCs/>
-        </w:rPr>
-        <w:t>CMake</w:t>
-      </w:r>
-      <w:r>
-        <w:rPr>
-          <w:b/>
-          <w:bCs/>
-        </w:rPr>
-        <w:t>Presets</w:t>
-      </w:r>
-      <w:r>
-        <w:rPr>
-          <w:b/>
-          <w:bCs/>
-        </w:rPr>
-        <w:t>.json</w:t>
-      </w:r>
-      <w:proofErr w:type="spellEnd"/>
-      <w:r>
-        <w:t>. For example, if you want to use the VS 2019 (16.0) version of the compiler, add:</w:t>
-      </w:r>
-    </w:p>
-    <w:p/>
-    <w:p>
-      <w:pPr>
-        <w:rPr>
-          <w:rFonts w:ascii="Consolas" w:hAnsi="Consolas"/>
-        </w:rPr>
-      </w:pPr>
-      <w:r>
-        <w:rPr>
-          <w:rFonts w:ascii="Consolas" w:hAnsi="Consolas"/>
-        </w:rPr>
-        <w:t xml:space="preserve">  "environment": </w:t>
-      </w:r>
-    </w:p>
-    <w:p>
-      <w:pPr>
-        <w:rPr>
-          <w:rFonts w:ascii="Consolas" w:hAnsi="Consolas"/>
-        </w:rPr>
-      </w:pPr>
-      <w:r>
-        <w:rPr>
-          <w:rFonts w:ascii="Consolas" w:hAnsi="Consolas"/>
-        </w:rPr>
-        <w:t xml:space="preserve">    [</w:t>
-      </w:r>
-    </w:p>
-    <w:p>
-      <w:pPr>
-        <w:rPr>
-          <w:rFonts w:ascii="Consolas" w:hAnsi="Consolas"/>
-        </w:rPr>
-      </w:pPr>
-      <w:r>
-        <w:rPr>
-          <w:rFonts w:ascii="Consolas" w:hAnsi="Consolas"/>
-        </w:rPr>
-        <w:t xml:space="preserve">      {</w:t>
-      </w:r>
-    </w:p>
-    <w:p>
-      <w:pPr>
-        <w:rPr>
-          <w:rFonts w:ascii="Consolas" w:hAnsi="Consolas"/>
-        </w:rPr>
-      </w:pPr>
-      <w:r>
-        <w:rPr>
-          <w:rFonts w:ascii="Consolas" w:hAnsi="Consolas"/>
-        </w:rPr>
-        <w:t xml:space="preserve">        "</w:t>
-      </w:r>
-      <w:proofErr w:type="spellStart"/>
-      <w:r>
-        <w:rPr>
-          <w:rFonts w:ascii="Consolas" w:hAnsi="Consolas"/>
-        </w:rPr>
-        <w:t>ClearDevCommandPromptEnvVars</w:t>
-      </w:r>
-      <w:proofErr w:type="spellEnd"/>
-      <w:r>
-        <w:rPr>
-          <w:rFonts w:ascii="Consolas" w:hAnsi="Consolas"/>
-        </w:rPr>
-        <w:t>": "false"</w:t>
-      </w:r>
-      <w:r>
-        <w:rPr>
-          <w:rFonts w:ascii="Consolas" w:hAnsi="Consolas"/>
-        </w:rPr>
-        <w:t>,</w:t>
-      </w:r>
-    </w:p>
-    <w:p>
-      <w:pPr>
-        <w:rPr>
-          <w:rFonts w:ascii="Consolas" w:hAnsi="Consolas"/>
-        </w:rPr>
-      </w:pPr>
-      <w:r>
-        <w:rPr>
-          <w:rFonts w:ascii="Consolas" w:hAnsi="Consolas"/>
-        </w:rPr>
-        <w:t xml:space="preserve">        "</w:t>
-      </w:r>
-      <w:proofErr w:type="spellStart"/>
-      <w:r>
-        <w:rPr>
-          <w:rFonts w:ascii="Consolas" w:hAnsi="Consolas"/>
-        </w:rPr>
-        <w:t>VCToolsVersion</w:t>
-      </w:r>
-      <w:proofErr w:type="spellEnd"/>
-      <w:r>
-        <w:rPr>
-          <w:rFonts w:ascii="Consolas" w:hAnsi="Consolas"/>
-        </w:rPr>
-        <w:t>": "14.20.27508"</w:t>
-      </w:r>
-    </w:p>
-    <w:p>
-      <w:pPr>
-        <w:rPr>
-          <w:rFonts w:ascii="Consolas" w:hAnsi="Consolas"/>
-        </w:rPr>
-      </w:pPr>
-      <w:r>
-        <w:rPr>
-          <w:rFonts w:ascii="Consolas" w:hAnsi="Consolas"/>
-        </w:rPr>
-        <w:t xml:space="preserve">      }</w:t>
-      </w:r>
-    </w:p>
-    <w:p>
-      <w:pPr>
-        <w:rPr>
-          <w:rFonts w:ascii="Consolas" w:hAnsi="Consolas"/>
-        </w:rPr>
-      </w:pPr>
-      <w:r>
-        <w:rPr>
-          <w:rFonts w:ascii="Consolas" w:hAnsi="Consolas"/>
-        </w:rPr>
-        <w:t xml:space="preserve">    ],</w:t>
-      </w:r>
-    </w:p>
-    <w:p>
-      <w:pPr>
         <w:pStyle w:val="Heading1"/>
       </w:pPr>
       <w:r>
-        <w:lastRenderedPageBreak/>
         <w:t>Additional Information</w:t>
       </w:r>
     </w:p>
@@ -3682,6 +4032,7 @@
           </w:tcPr>
           <w:p>
             <w:r>
+              <w:lastRenderedPageBreak/>
               <w:t xml:space="preserve">Minor updates for </w:t>
             </w:r>
             <w:proofErr w:type="spellStart"/>
@@ -3949,12 +4300,59 @@
           </w:p>
         </w:tc>
       </w:tr>
+      <w:tr>
+        <w:tc>
+          <w:tcPr>
+            <w:tcW w:w="2155" w:type="dxa"/>
+          </w:tcPr>
+          <w:p>
+            <w:pPr>
+              <w:rPr>
+                <w:b/>
+                <w:bCs/>
+              </w:rPr>
+            </w:pPr>
+            <w:r>
+              <w:rPr>
+                <w:b/>
+                <w:bCs/>
+              </w:rPr>
+              <w:t>November 2022</w:t>
+            </w:r>
+          </w:p>
+        </w:tc>
+        <w:tc>
+          <w:tcPr>
+            <w:tcW w:w="7195" w:type="dxa"/>
+          </w:tcPr>
+          <w:p>
+            <w:r>
+              <w:t>Requires March 2022 GDK or later.</w:t>
+            </w:r>
+          </w:p>
+          <w:p/>
+          <w:p>
+            <w:r>
+              <w:t xml:space="preserve">Updated to require </w:t>
+            </w:r>
+            <w:proofErr w:type="spellStart"/>
+            <w:r>
+              <w:t>CMake</w:t>
+            </w:r>
+            <w:proofErr w:type="spellEnd"/>
+            <w:r>
+              <w:t xml:space="preserve"> 3.20 now that VS 2019 16.10 and earlier are out of their support lifecycle.</w:t>
+            </w:r>
+          </w:p>
+          <w:p/>
+        </w:tc>
+      </w:tr>
     </w:tbl>
     <w:p/>
     <w:sectPr>
-      <w:footerReference w:type="default" r:id="rId36"/>
-      <w:headerReference w:type="first" r:id="rId37"/>
-      <w:footerReference w:type="first" r:id="rId38"/>
+      <w:footerReference w:type="default" r:id="rId35"/>
+      <w:headerReference w:type="first" r:id="rId36"/>
+      <w:footerReference w:type="first" r:id="rId37"/>
       <w:pgSz w:w="12240" w:h="15840" w:code="1"/>
       <w:pgMar w:top="900" w:right="1440" w:bottom="1440" w:left="1440" w:header="0" w:footer="390" w:gutter="0"/>
       <w:cols w:space="720"/>
@@ -6461,6 +6859,118 @@
     </w:lvl>
   </w:abstractNum>
   <w:abstractNum w:abstractNumId="12" w15:restartNumberingAfterBreak="0">
+    <w:nsid w:val="680B2AD3"/>
+    <w:multiLevelType w:val="hybridMultilevel"/>
+    <w:tmpl w:val="09FC53B4"/>
+    <w:lvl w:ilvl="0" w:tplc="8858132E">
+      <w:numFmt w:val="bullet"/>
+      <w:lvlText w:val=""/>
+      <w:lvlJc w:val="left"/>
+      <w:pPr>
+        <w:ind w:left="720" w:hanging="360"/>
+      </w:pPr>
+      <w:rPr>
+        <w:rFonts w:ascii="Symbol" w:eastAsiaTheme="minorHAnsi" w:hAnsi="Symbol" w:cs="Times New Roman" w:hint="default"/>
+      </w:rPr>
+    </w:lvl>
+    <w:lvl w:ilvl="1" w:tplc="04090003" w:tentative="1">
+      <w:start w:val="1"/>
+      <w:numFmt w:val="bullet"/>
+      <w:lvlText w:val="o"/>
+      <w:lvlJc w:val="left"/>
+      <w:pPr>
+        <w:ind w:left="1440" w:hanging="360"/>
+      </w:pPr>
+      <w:rPr>
+        <w:rFonts w:ascii="Courier New" w:hAnsi="Courier New" w:cs="Courier New" w:hint="default"/>
+      </w:rPr>
+    </w:lvl>
+    <w:lvl w:ilvl="2" w:tplc="04090005" w:tentative="1">
+      <w:start w:val="1"/>
+      <w:numFmt w:val="bullet"/>
+      <w:lvlText w:val=""/>
+      <w:lvlJc w:val="left"/>
+      <w:pPr>
+        <w:ind w:left="2160" w:hanging="360"/>
+      </w:pPr>
+      <w:rPr>
+        <w:rFonts w:ascii="Wingdings" w:hAnsi="Wingdings" w:hint="default"/>
+      </w:rPr>
+    </w:lvl>
+    <w:lvl w:ilvl="3" w:tplc="04090001" w:tentative="1">
+      <w:start w:val="1"/>
+      <w:numFmt w:val="bullet"/>
+      <w:lvlText w:val=""/>
+      <w:lvlJc w:val="left"/>
+      <w:pPr>
+        <w:ind w:left="2880" w:hanging="360"/>
+      </w:pPr>
+      <w:rPr>
+        <w:rFonts w:ascii="Symbol" w:hAnsi="Symbol" w:hint="default"/>
+      </w:rPr>
+    </w:lvl>
+    <w:lvl w:ilvl="4" w:tplc="04090003" w:tentative="1">
+      <w:start w:val="1"/>
+      <w:numFmt w:val="bullet"/>
+      <w:lvlText w:val="o"/>
+      <w:lvlJc w:val="left"/>
+      <w:pPr>
+        <w:ind w:left="3600" w:hanging="360"/>
+      </w:pPr>
+      <w:rPr>
+        <w:rFonts w:ascii="Courier New" w:hAnsi="Courier New" w:cs="Courier New" w:hint="default"/>
+      </w:rPr>
+    </w:lvl>
+    <w:lvl w:ilvl="5" w:tplc="04090005" w:tentative="1">
+      <w:start w:val="1"/>
+      <w:numFmt w:val="bullet"/>
+      <w:lvlText w:val=""/>
+      <w:lvlJc w:val="left"/>
+      <w:pPr>
+        <w:ind w:left="4320" w:hanging="360"/>
+      </w:pPr>
+      <w:rPr>
+        <w:rFonts w:ascii="Wingdings" w:hAnsi="Wingdings" w:hint="default"/>
+      </w:rPr>
+    </w:lvl>
+    <w:lvl w:ilvl="6" w:tplc="04090001" w:tentative="1">
+      <w:start w:val="1"/>
+      <w:numFmt w:val="bullet"/>
+      <w:lvlText w:val=""/>
+      <w:lvlJc w:val="left"/>
+      <w:pPr>
+        <w:ind w:left="5040" w:hanging="360"/>
+      </w:pPr>
+      <w:rPr>
+        <w:rFonts w:ascii="Symbol" w:hAnsi="Symbol" w:hint="default"/>
+      </w:rPr>
+    </w:lvl>
+    <w:lvl w:ilvl="7" w:tplc="04090003" w:tentative="1">
+      <w:start w:val="1"/>
+      <w:numFmt w:val="bullet"/>
+      <w:lvlText w:val="o"/>
+      <w:lvlJc w:val="left"/>
+      <w:pPr>
+        <w:ind w:left="5760" w:hanging="360"/>
+      </w:pPr>
+      <w:rPr>
+        <w:rFonts w:ascii="Courier New" w:hAnsi="Courier New" w:cs="Courier New" w:hint="default"/>
+      </w:rPr>
+    </w:lvl>
+    <w:lvl w:ilvl="8" w:tplc="04090005" w:tentative="1">
+      <w:start w:val="1"/>
+      <w:numFmt w:val="bullet"/>
+      <w:lvlText w:val=""/>
+      <w:lvlJc w:val="left"/>
+      <w:pPr>
+        <w:ind w:left="6480" w:hanging="360"/>
+      </w:pPr>
+      <w:rPr>
+        <w:rFonts w:ascii="Wingdings" w:hAnsi="Wingdings" w:hint="default"/>
+      </w:rPr>
+    </w:lvl>
+  </w:abstractNum>
+  <w:abstractNum w:abstractNumId="13" w15:restartNumberingAfterBreak="0">
     <w:nsid w:val="6A45145F"/>
     <w:multiLevelType w:val="hybridMultilevel"/>
     <w:tmpl w:val="479E01DE"/>
@@ -6572,7 +7082,7 @@
       </w:rPr>
     </w:lvl>
   </w:abstractNum>
-  <w:abstractNum w:abstractNumId="13" w15:restartNumberingAfterBreak="0">
+  <w:abstractNum w:abstractNumId="14" w15:restartNumberingAfterBreak="0">
     <w:nsid w:val="6CB52B97"/>
     <w:multiLevelType w:val="hybridMultilevel"/>
     <w:tmpl w:val="1912379A"/>
@@ -6685,7 +7195,7 @@
       </w:rPr>
     </w:lvl>
   </w:abstractNum>
-  <w:abstractNum w:abstractNumId="14" w15:restartNumberingAfterBreak="0">
+  <w:abstractNum w:abstractNumId="15" w15:restartNumberingAfterBreak="0">
     <w:nsid w:val="744E3014"/>
     <w:multiLevelType w:val="hybridMultilevel"/>
     <w:tmpl w:val="53DA36EE"/>
@@ -6798,7 +7308,7 @@
       </w:rPr>
     </w:lvl>
   </w:abstractNum>
-  <w:abstractNum w:abstractNumId="15" w15:restartNumberingAfterBreak="0">
+  <w:abstractNum w:abstractNumId="16" w15:restartNumberingAfterBreak="0">
     <w:nsid w:val="7E085D54"/>
     <w:multiLevelType w:val="hybridMultilevel"/>
     <w:tmpl w:val="74FC4690"/>
@@ -6918,16 +7428,16 @@
     <w:abstractNumId w:val="9"/>
   </w:num>
   <w:num w:numId="3" w16cid:durableId="376390265">
-    <w:abstractNumId w:val="15"/>
+    <w:abstractNumId w:val="16"/>
   </w:num>
   <w:num w:numId="4" w16cid:durableId="320622488">
-    <w:abstractNumId w:val="13"/>
+    <w:abstractNumId w:val="14"/>
   </w:num>
   <w:num w:numId="5" w16cid:durableId="1548447268">
     <w:abstractNumId w:val="10"/>
   </w:num>
   <w:num w:numId="6" w16cid:durableId="1936554430">
-    <w:abstractNumId w:val="14"/>
+    <w:abstractNumId w:val="15"/>
   </w:num>
   <w:num w:numId="7" w16cid:durableId="586576238">
     <w:abstractNumId w:val="7"/>
@@ -6960,6 +7470,9 @@
     <w:abstractNumId w:val="2"/>
   </w:num>
   <w:num w:numId="17" w16cid:durableId="713382985">
+    <w:abstractNumId w:val="13"/>
+  </w:num>
+  <w:num w:numId="18" w16cid:durableId="1556350186">
     <w:abstractNumId w:val="12"/>
   </w:num>
 </w:numbering>

</xml_diff>